<commit_message>
Add 1 or 3
</commit_message>
<xml_diff>
--- a/codechef contest C,D.docx
+++ b/codechef contest C,D.docx
@@ -17,17 +17,7 @@
           <w:szCs w:val="26"/>
           <w:highlight w:val="green"/>
         </w:rPr>
-        <w:t>Deleting Array Again</w:t>
-      </w:r>
-      <w:r>
-        <w:rPr>
-          <w:b/>
-          <w:bCs/>
-          <w:sz w:val="26"/>
-          <w:szCs w:val="26"/>
-          <w:highlight w:val="green"/>
-        </w:rPr>
-        <w:t xml:space="preserve"> - </w:t>
+        <w:t xml:space="preserve">Deleting Array Again - </w:t>
       </w:r>
       <w:hyperlink r:id="rId5" w:history="1">
         <w:r>
@@ -231,14 +221,12 @@
       <w:r>
         <w:t xml:space="preserve">Choose an index </w:t>
       </w:r>
-      <w:proofErr w:type="spellStart"/>
       <w:r>
         <w:rPr>
           <w:rStyle w:val="VerbatimChar"/>
         </w:rPr>
         <w:t>i</w:t>
       </w:r>
-      <w:proofErr w:type="spellEnd"/>
       <w:r>
         <w:t xml:space="preserve"> (1-based) in the current array </w:t>
       </w:r>
@@ -267,21 +255,7 @@
         <w:rPr>
           <w:rStyle w:val="VerbatimChar"/>
         </w:rPr>
-        <w:t>A[</w:t>
-      </w:r>
-      <w:proofErr w:type="spellStart"/>
-      <w:r>
-        <w:rPr>
-          <w:rStyle w:val="VerbatimChar"/>
-        </w:rPr>
-        <w:t>i</w:t>
-      </w:r>
-      <w:proofErr w:type="spellEnd"/>
-      <w:r>
-        <w:rPr>
-          <w:rStyle w:val="VerbatimChar"/>
-        </w:rPr>
-        <w:t>]</w:t>
+        <w:t>A[i]</w:t>
       </w:r>
       <w:r>
         <w:t>.</w:t>
@@ -302,35 +276,7 @@
         <w:rPr>
           <w:rStyle w:val="VerbatimChar"/>
         </w:rPr>
-        <w:t>A[</w:t>
-      </w:r>
-      <w:proofErr w:type="spellStart"/>
-      <w:r>
-        <w:rPr>
-          <w:rStyle w:val="VerbatimChar"/>
-        </w:rPr>
-        <w:t>i</w:t>
-      </w:r>
-      <w:proofErr w:type="spellEnd"/>
-      <w:r>
-        <w:rPr>
-          <w:rStyle w:val="VerbatimChar"/>
-        </w:rPr>
-        <w:t>] × C[</w:t>
-      </w:r>
-      <w:proofErr w:type="spellStart"/>
-      <w:r>
-        <w:rPr>
-          <w:rStyle w:val="VerbatimChar"/>
-        </w:rPr>
-        <w:t>i</w:t>
-      </w:r>
-      <w:proofErr w:type="spellEnd"/>
-      <w:r>
-        <w:rPr>
-          <w:rStyle w:val="VerbatimChar"/>
-        </w:rPr>
-        <w:t>]</w:t>
+        <w:t>A[i] × C[i]</w:t>
       </w:r>
       <w:r>
         <w:t>.</w:t>
@@ -528,21 +474,7 @@
         <w:rPr>
           <w:rStyle w:val="VerbatimChar"/>
         </w:rPr>
-        <w:t>C[</w:t>
-      </w:r>
-      <w:proofErr w:type="spellStart"/>
-      <w:r>
-        <w:rPr>
-          <w:rStyle w:val="VerbatimChar"/>
-        </w:rPr>
-        <w:t>i</w:t>
-      </w:r>
-      <w:proofErr w:type="spellEnd"/>
-      <w:r>
-        <w:rPr>
-          <w:rStyle w:val="VerbatimChar"/>
-        </w:rPr>
-        <w:t>]</w:t>
+        <w:t>C[i]</w:t>
       </w:r>
       <w:r>
         <w:t xml:space="preserve"> decreases for later positions, you want to </w:t>
@@ -660,14 +592,12 @@
       <w:r>
         <w:t xml:space="preserve">For each </w:t>
       </w:r>
-      <w:proofErr w:type="spellStart"/>
       <w:r>
         <w:rPr>
           <w:rStyle w:val="VerbatimChar"/>
         </w:rPr>
         <w:t>i</w:t>
       </w:r>
-      <w:proofErr w:type="spellEnd"/>
       <w:r>
         <w:t xml:space="preserve"> from 0 to </w:t>
       </w:r>
@@ -696,35 +626,7 @@
         <w:rPr>
           <w:rStyle w:val="VerbatimChar"/>
         </w:rPr>
-        <w:t>c[</w:t>
-      </w:r>
-      <w:proofErr w:type="spellStart"/>
-      <w:r>
-        <w:rPr>
-          <w:rStyle w:val="VerbatimChar"/>
-        </w:rPr>
-        <w:t>i</w:t>
-      </w:r>
-      <w:proofErr w:type="spellEnd"/>
-      <w:r>
-        <w:rPr>
-          <w:rStyle w:val="VerbatimChar"/>
-        </w:rPr>
-        <w:t>] = min(c[</w:t>
-      </w:r>
-      <w:proofErr w:type="spellStart"/>
-      <w:r>
-        <w:rPr>
-          <w:rStyle w:val="VerbatimChar"/>
-        </w:rPr>
-        <w:t>i</w:t>
-      </w:r>
-      <w:proofErr w:type="spellEnd"/>
-      <w:r>
-        <w:rPr>
-          <w:rStyle w:val="VerbatimChar"/>
-        </w:rPr>
-        <w:t>], c[i-1])</w:t>
+        <w:t>c[i] = min(c[i], c[i-1])</w:t>
       </w:r>
       <w:r>
         <w:br/>
@@ -746,35 +648,7 @@
         <w:rPr>
           <w:rStyle w:val="VerbatimChar"/>
         </w:rPr>
-        <w:t>a[</w:t>
-      </w:r>
-      <w:proofErr w:type="spellStart"/>
-      <w:r>
-        <w:rPr>
-          <w:rStyle w:val="VerbatimChar"/>
-        </w:rPr>
-        <w:t>i</w:t>
-      </w:r>
-      <w:proofErr w:type="spellEnd"/>
-      <w:r>
-        <w:rPr>
-          <w:rStyle w:val="VerbatimChar"/>
-        </w:rPr>
-        <w:t>] * c[</w:t>
-      </w:r>
-      <w:proofErr w:type="spellStart"/>
-      <w:r>
-        <w:rPr>
-          <w:rStyle w:val="VerbatimChar"/>
-        </w:rPr>
-        <w:t>i</w:t>
-      </w:r>
-      <w:proofErr w:type="spellEnd"/>
-      <w:r>
-        <w:rPr>
-          <w:rStyle w:val="VerbatimChar"/>
-        </w:rPr>
-        <w:t>]</w:t>
+        <w:t>a[i] * c[i]</w:t>
       </w:r>
       <w:r>
         <w:t xml:space="preserve"> and add to total cost.</w:t>
@@ -868,19 +742,11 @@
       <w:r>
         <w:t xml:space="preserve">For </w:t>
       </w:r>
-      <w:proofErr w:type="spellStart"/>
-      <w:r>
-        <w:rPr>
-          <w:rStyle w:val="VerbatimChar"/>
-        </w:rPr>
-        <w:t>i</w:t>
-      </w:r>
-      <w:proofErr w:type="spellEnd"/>
-      <w:r>
-        <w:rPr>
-          <w:rStyle w:val="VerbatimChar"/>
-        </w:rPr>
-        <w:t xml:space="preserve"> = 1</w:t>
+      <w:r>
+        <w:rPr>
+          <w:rStyle w:val="VerbatimChar"/>
+        </w:rPr>
+        <w:t>i = 1</w:t>
       </w:r>
       <w:r>
         <w:t xml:space="preserve"> to </w:t>
@@ -907,30 +773,8 @@
         <w:rPr>
           <w:rStyle w:val="VerbatimChar"/>
         </w:rPr>
-        <w:t>Copy codec[</w:t>
-      </w:r>
-      <w:proofErr w:type="spellStart"/>
-      <w:r>
-        <w:rPr>
-          <w:rStyle w:val="VerbatimChar"/>
-        </w:rPr>
-        <w:t>i</w:t>
-      </w:r>
-      <w:proofErr w:type="spellEnd"/>
-      <w:r>
-        <w:rPr>
-          <w:rStyle w:val="VerbatimChar"/>
-        </w:rPr>
-        <w:t>]=min(c[</w:t>
-      </w:r>
-      <w:proofErr w:type="spellStart"/>
-      <w:r>
-        <w:rPr>
-          <w:rStyle w:val="VerbatimChar"/>
-        </w:rPr>
-        <w:t>i</w:t>
-      </w:r>
-      <w:proofErr w:type="spellEnd"/>
+        <w:t>Copy codec[i]=min(c[i</w:t>
+      </w:r>
       <w:proofErr w:type="gramStart"/>
       <w:r>
         <w:rPr>
@@ -952,35 +796,7 @@
         <w:rPr>
           <w:rStyle w:val="VerbatimChar"/>
         </w:rPr>
-        <w:t>res += a[</w:t>
-      </w:r>
-      <w:proofErr w:type="spellStart"/>
-      <w:r>
-        <w:rPr>
-          <w:rStyle w:val="VerbatimChar"/>
-        </w:rPr>
-        <w:t>i</w:t>
-      </w:r>
-      <w:proofErr w:type="spellEnd"/>
-      <w:r>
-        <w:rPr>
-          <w:rStyle w:val="VerbatimChar"/>
-        </w:rPr>
-        <w:t>]*c[</w:t>
-      </w:r>
-      <w:proofErr w:type="spellStart"/>
-      <w:r>
-        <w:rPr>
-          <w:rStyle w:val="VerbatimChar"/>
-        </w:rPr>
-        <w:t>i</w:t>
-      </w:r>
-      <w:proofErr w:type="spellEnd"/>
-      <w:r>
-        <w:rPr>
-          <w:rStyle w:val="VerbatimChar"/>
-        </w:rPr>
-        <w:t>];</w:t>
+        <w:t>res += a[i]*c[i];</w:t>
       </w:r>
     </w:p>
     <w:p>
@@ -1040,177 +856,49 @@
         <w:rPr>
           <w:rStyle w:val="VerbatimChar"/>
         </w:rPr>
-        <w:t xml:space="preserve">Copy </w:t>
-      </w:r>
-      <w:proofErr w:type="spellStart"/>
-      <w:r>
-        <w:rPr>
-          <w:rStyle w:val="VerbatimChar"/>
-        </w:rPr>
-        <w:t>code#include</w:t>
-      </w:r>
-      <w:proofErr w:type="spellEnd"/>
-      <w:r>
-        <w:rPr>
-          <w:rStyle w:val="VerbatimChar"/>
-        </w:rPr>
-        <w:t>&lt;bits/</w:t>
-      </w:r>
-      <w:proofErr w:type="spellStart"/>
-      <w:r>
-        <w:rPr>
-          <w:rStyle w:val="VerbatimChar"/>
-        </w:rPr>
-        <w:t>stdc</w:t>
-      </w:r>
-      <w:proofErr w:type="spellEnd"/>
-      <w:r>
-        <w:rPr>
-          <w:rStyle w:val="VerbatimChar"/>
-        </w:rPr>
-        <w:t>++.h&gt;</w:t>
-      </w:r>
-      <w:proofErr w:type="spellStart"/>
-      <w:r>
-        <w:rPr>
-          <w:rStyle w:val="VerbatimChar"/>
-        </w:rPr>
-        <w:t>usingnamespace</w:t>
-      </w:r>
-      <w:proofErr w:type="spellEnd"/>
-      <w:r>
-        <w:rPr>
-          <w:rStyle w:val="VerbatimChar"/>
-        </w:rPr>
-        <w:t xml:space="preserve"> std;</w:t>
-      </w:r>
-      <w:r>
-        <w:br/>
-      </w:r>
-      <w:r>
-        <w:br/>
-      </w:r>
-      <w:r>
-        <w:rPr>
-          <w:rStyle w:val="VerbatimChar"/>
-        </w:rPr>
-        <w:t xml:space="preserve">#define </w:t>
-      </w:r>
-      <w:proofErr w:type="spellStart"/>
-      <w:r>
-        <w:rPr>
-          <w:rStyle w:val="VerbatimChar"/>
-        </w:rPr>
-        <w:t>ll</w:t>
-      </w:r>
-      <w:proofErr w:type="spellEnd"/>
-      <w:r>
-        <w:rPr>
-          <w:rStyle w:val="VerbatimChar"/>
-        </w:rPr>
-        <w:t xml:space="preserve"> long </w:t>
-      </w:r>
-      <w:proofErr w:type="spellStart"/>
-      <w:r>
-        <w:rPr>
-          <w:rStyle w:val="VerbatimChar"/>
-        </w:rPr>
-        <w:t>long</w:t>
-      </w:r>
-      <w:proofErr w:type="spellEnd"/>
-      <w:r>
-        <w:br/>
-      </w:r>
-      <w:r>
-        <w:br/>
-      </w:r>
-      <w:proofErr w:type="spellStart"/>
-      <w:r>
-        <w:rPr>
-          <w:rStyle w:val="VerbatimChar"/>
-        </w:rPr>
-        <w:t>intmain</w:t>
-      </w:r>
-      <w:proofErr w:type="spellEnd"/>
-      <w:r>
-        <w:rPr>
-          <w:rStyle w:val="VerbatimChar"/>
-        </w:rPr>
-        <w:t>() {</w:t>
-      </w:r>
-      <w:r>
-        <w:br/>
-      </w:r>
-      <w:r>
-        <w:rPr>
-          <w:rStyle w:val="VerbatimChar"/>
-        </w:rPr>
-        <w:t xml:space="preserve">    </w:t>
-      </w:r>
-      <w:proofErr w:type="spellStart"/>
-      <w:r>
-        <w:rPr>
-          <w:rStyle w:val="VerbatimChar"/>
-        </w:rPr>
-        <w:t>ios</w:t>
-      </w:r>
-      <w:proofErr w:type="spellEnd"/>
-      <w:r>
-        <w:rPr>
-          <w:rStyle w:val="VerbatimChar"/>
-        </w:rPr>
-        <w:t>::</w:t>
-      </w:r>
-      <w:proofErr w:type="spellStart"/>
-      <w:r>
-        <w:rPr>
-          <w:rStyle w:val="VerbatimChar"/>
-        </w:rPr>
-        <w:t>sync_with_stdio</w:t>
-      </w:r>
-      <w:proofErr w:type="spellEnd"/>
-      <w:r>
-        <w:rPr>
-          <w:rStyle w:val="VerbatimChar"/>
-        </w:rPr>
-        <w:t>(false);</w:t>
-      </w:r>
-      <w:r>
-        <w:br/>
-      </w:r>
-      <w:r>
-        <w:rPr>
-          <w:rStyle w:val="VerbatimChar"/>
-        </w:rPr>
-        <w:t xml:space="preserve">    </w:t>
-      </w:r>
-      <w:proofErr w:type="spellStart"/>
-      <w:r>
-        <w:rPr>
-          <w:rStyle w:val="VerbatimChar"/>
-        </w:rPr>
-        <w:t>cin.tie</w:t>
-      </w:r>
-      <w:proofErr w:type="spellEnd"/>
-      <w:r>
-        <w:rPr>
-          <w:rStyle w:val="VerbatimChar"/>
-        </w:rPr>
-        <w:t>(</w:t>
-      </w:r>
-      <w:proofErr w:type="spellStart"/>
-      <w:r>
-        <w:rPr>
-          <w:rStyle w:val="VerbatimChar"/>
-        </w:rPr>
-        <w:t>nullptr</w:t>
-      </w:r>
-      <w:proofErr w:type="spellEnd"/>
-      <w:r>
-        <w:rPr>
-          <w:rStyle w:val="VerbatimChar"/>
-        </w:rPr>
-        <w:t>);</w:t>
+        <w:t>Copy code#include&lt;bits/stdc++.h&gt;usingnamespace std;</w:t>
+      </w:r>
+      <w:r>
+        <w:br/>
+      </w:r>
+      <w:r>
+        <w:br/>
+      </w:r>
+      <w:r>
+        <w:rPr>
+          <w:rStyle w:val="VerbatimChar"/>
+        </w:rPr>
+        <w:t>#define ll long long</w:t>
+      </w:r>
+      <w:r>
+        <w:br/>
+      </w:r>
+      <w:r>
+        <w:br/>
+      </w:r>
+      <w:r>
+        <w:rPr>
+          <w:rStyle w:val="VerbatimChar"/>
+        </w:rPr>
+        <w:t>intmain() {</w:t>
+      </w:r>
+      <w:r>
+        <w:br/>
+      </w:r>
+      <w:r>
+        <w:rPr>
+          <w:rStyle w:val="VerbatimChar"/>
+        </w:rPr>
+        <w:t xml:space="preserve">    ios::sync_with_stdio(false);</w:t>
+      </w:r>
+      <w:r>
+        <w:br/>
+      </w:r>
+      <w:r>
+        <w:rPr>
+          <w:rStyle w:val="VerbatimChar"/>
+        </w:rPr>
+        <w:t xml:space="preserve">    cin.tie(nullptr);</w:t>
       </w:r>
       <w:r>
         <w:br/>
@@ -1231,21 +919,7 @@
         <w:rPr>
           <w:rStyle w:val="VerbatimChar"/>
         </w:rPr>
-        <w:t xml:space="preserve">    </w:t>
-      </w:r>
-      <w:proofErr w:type="spellStart"/>
-      <w:r>
-        <w:rPr>
-          <w:rStyle w:val="VerbatimChar"/>
-        </w:rPr>
-        <w:t>cin</w:t>
-      </w:r>
-      <w:proofErr w:type="spellEnd"/>
-      <w:r>
-        <w:rPr>
-          <w:rStyle w:val="VerbatimChar"/>
-        </w:rPr>
-        <w:t xml:space="preserve"> &gt;&gt; t;</w:t>
+        <w:t xml:space="preserve">    cin &gt;&gt; t;</w:t>
       </w:r>
       <w:r>
         <w:br/>
@@ -1266,228 +940,46 @@
         <w:rPr>
           <w:rStyle w:val="VerbatimChar"/>
         </w:rPr>
-        <w:t xml:space="preserve">        </w:t>
-      </w:r>
-      <w:proofErr w:type="spellStart"/>
-      <w:r>
-        <w:rPr>
-          <w:rStyle w:val="VerbatimChar"/>
-        </w:rPr>
-        <w:t>ll</w:t>
-      </w:r>
-      <w:proofErr w:type="spellEnd"/>
-      <w:r>
-        <w:rPr>
-          <w:rStyle w:val="VerbatimChar"/>
-        </w:rPr>
-        <w:t xml:space="preserve"> n;</w:t>
-      </w:r>
-      <w:r>
-        <w:br/>
-      </w:r>
-      <w:r>
-        <w:rPr>
-          <w:rStyle w:val="VerbatimChar"/>
-        </w:rPr>
-        <w:t xml:space="preserve">        </w:t>
-      </w:r>
-      <w:proofErr w:type="spellStart"/>
-      <w:r>
-        <w:rPr>
-          <w:rStyle w:val="VerbatimChar"/>
-        </w:rPr>
-        <w:t>cin</w:t>
-      </w:r>
-      <w:proofErr w:type="spellEnd"/>
-      <w:r>
-        <w:rPr>
-          <w:rStyle w:val="VerbatimChar"/>
-        </w:rPr>
-        <w:t xml:space="preserve"> &gt;&gt; n;</w:t>
-      </w:r>
-      <w:r>
-        <w:br/>
-      </w:r>
-      <w:r>
-        <w:rPr>
-          <w:rStyle w:val="VerbatimChar"/>
-        </w:rPr>
-        <w:t xml:space="preserve">        vector&lt;</w:t>
-      </w:r>
-      <w:proofErr w:type="spellStart"/>
-      <w:r>
-        <w:rPr>
-          <w:rStyle w:val="VerbatimChar"/>
-        </w:rPr>
-        <w:t>ll</w:t>
-      </w:r>
-      <w:proofErr w:type="spellEnd"/>
-      <w:r>
-        <w:rPr>
-          <w:rStyle w:val="VerbatimChar"/>
-        </w:rPr>
-        <w:t>&gt; a(n), c(n);</w:t>
-      </w:r>
-      <w:r>
-        <w:br/>
-      </w:r>
-      <w:r>
-        <w:br/>
-      </w:r>
-      <w:r>
-        <w:rPr>
-          <w:rStyle w:val="VerbatimChar"/>
-        </w:rPr>
-        <w:t xml:space="preserve">        for (int </w:t>
-      </w:r>
-      <w:proofErr w:type="spellStart"/>
-      <w:r>
-        <w:rPr>
-          <w:rStyle w:val="VerbatimChar"/>
-        </w:rPr>
-        <w:t>i</w:t>
-      </w:r>
-      <w:proofErr w:type="spellEnd"/>
-      <w:r>
-        <w:rPr>
-          <w:rStyle w:val="VerbatimChar"/>
-        </w:rPr>
-        <w:t xml:space="preserve"> = 0; </w:t>
-      </w:r>
-      <w:proofErr w:type="spellStart"/>
-      <w:r>
-        <w:rPr>
-          <w:rStyle w:val="VerbatimChar"/>
-        </w:rPr>
-        <w:t>i</w:t>
-      </w:r>
-      <w:proofErr w:type="spellEnd"/>
-      <w:r>
-        <w:rPr>
-          <w:rStyle w:val="VerbatimChar"/>
-        </w:rPr>
-        <w:t xml:space="preserve"> &lt; n; </w:t>
-      </w:r>
-      <w:proofErr w:type="spellStart"/>
-      <w:r>
-        <w:rPr>
-          <w:rStyle w:val="VerbatimChar"/>
-        </w:rPr>
-        <w:t>i</w:t>
-      </w:r>
-      <w:proofErr w:type="spellEnd"/>
-      <w:r>
-        <w:rPr>
-          <w:rStyle w:val="VerbatimChar"/>
-        </w:rPr>
-        <w:t xml:space="preserve">++) </w:t>
-      </w:r>
-      <w:proofErr w:type="spellStart"/>
-      <w:r>
-        <w:rPr>
-          <w:rStyle w:val="VerbatimChar"/>
-        </w:rPr>
-        <w:t>cin</w:t>
-      </w:r>
-      <w:proofErr w:type="spellEnd"/>
-      <w:r>
-        <w:rPr>
-          <w:rStyle w:val="VerbatimChar"/>
-        </w:rPr>
-        <w:t xml:space="preserve"> &gt;&gt; a[</w:t>
-      </w:r>
-      <w:proofErr w:type="spellStart"/>
-      <w:r>
-        <w:rPr>
-          <w:rStyle w:val="VerbatimChar"/>
-        </w:rPr>
-        <w:t>i</w:t>
-      </w:r>
-      <w:proofErr w:type="spellEnd"/>
-      <w:r>
-        <w:rPr>
-          <w:rStyle w:val="VerbatimChar"/>
-        </w:rPr>
-        <w:t>];</w:t>
-      </w:r>
-      <w:r>
-        <w:br/>
-      </w:r>
-      <w:r>
-        <w:rPr>
-          <w:rStyle w:val="VerbatimChar"/>
-        </w:rPr>
-        <w:t xml:space="preserve">        for (int </w:t>
-      </w:r>
-      <w:proofErr w:type="spellStart"/>
-      <w:r>
-        <w:rPr>
-          <w:rStyle w:val="VerbatimChar"/>
-        </w:rPr>
-        <w:t>i</w:t>
-      </w:r>
-      <w:proofErr w:type="spellEnd"/>
-      <w:r>
-        <w:rPr>
-          <w:rStyle w:val="VerbatimChar"/>
-        </w:rPr>
-        <w:t xml:space="preserve"> = 0; </w:t>
-      </w:r>
-      <w:proofErr w:type="spellStart"/>
-      <w:r>
-        <w:rPr>
-          <w:rStyle w:val="VerbatimChar"/>
-        </w:rPr>
-        <w:t>i</w:t>
-      </w:r>
-      <w:proofErr w:type="spellEnd"/>
-      <w:r>
-        <w:rPr>
-          <w:rStyle w:val="VerbatimChar"/>
-        </w:rPr>
-        <w:t xml:space="preserve"> &lt; n; </w:t>
-      </w:r>
-      <w:proofErr w:type="spellStart"/>
-      <w:r>
-        <w:rPr>
-          <w:rStyle w:val="VerbatimChar"/>
-        </w:rPr>
-        <w:t>i</w:t>
-      </w:r>
-      <w:proofErr w:type="spellEnd"/>
-      <w:r>
-        <w:rPr>
-          <w:rStyle w:val="VerbatimChar"/>
-        </w:rPr>
-        <w:t xml:space="preserve">++) </w:t>
-      </w:r>
-      <w:proofErr w:type="spellStart"/>
-      <w:r>
-        <w:rPr>
-          <w:rStyle w:val="VerbatimChar"/>
-        </w:rPr>
-        <w:t>cin</w:t>
-      </w:r>
-      <w:proofErr w:type="spellEnd"/>
-      <w:r>
-        <w:rPr>
-          <w:rStyle w:val="VerbatimChar"/>
-        </w:rPr>
-        <w:t xml:space="preserve"> &gt;&gt; c[</w:t>
-      </w:r>
-      <w:proofErr w:type="spellStart"/>
-      <w:r>
-        <w:rPr>
-          <w:rStyle w:val="VerbatimChar"/>
-        </w:rPr>
-        <w:t>i</w:t>
-      </w:r>
-      <w:proofErr w:type="spellEnd"/>
-      <w:r>
-        <w:rPr>
-          <w:rStyle w:val="VerbatimChar"/>
-        </w:rPr>
-        <w:t>];</w:t>
+        <w:t xml:space="preserve">        ll n;</w:t>
+      </w:r>
+      <w:r>
+        <w:br/>
+      </w:r>
+      <w:r>
+        <w:rPr>
+          <w:rStyle w:val="VerbatimChar"/>
+        </w:rPr>
+        <w:t xml:space="preserve">        cin &gt;&gt; n;</w:t>
+      </w:r>
+      <w:r>
+        <w:br/>
+      </w:r>
+      <w:r>
+        <w:rPr>
+          <w:rStyle w:val="VerbatimChar"/>
+        </w:rPr>
+        <w:t xml:space="preserve">        vector&lt;ll&gt; a(n), c(n);</w:t>
+      </w:r>
+      <w:r>
+        <w:br/>
+      </w:r>
+      <w:r>
+        <w:br/>
+      </w:r>
+      <w:r>
+        <w:rPr>
+          <w:rStyle w:val="VerbatimChar"/>
+        </w:rPr>
+        <w:t xml:space="preserve">        for (int i = 0; i &lt; n; i++) cin &gt;&gt; a[i];</w:t>
+      </w:r>
+      <w:r>
+        <w:br/>
+      </w:r>
+      <w:r>
+        <w:rPr>
+          <w:rStyle w:val="VerbatimChar"/>
+        </w:rPr>
+        <w:t xml:space="preserve">        for (int i = 0; i &lt; n; i++) cin &gt;&gt; c[i];</w:t>
       </w:r>
       <w:r>
         <w:br/>
@@ -1500,160 +992,34 @@
         <w:rPr>
           <w:rStyle w:val="VerbatimChar"/>
         </w:rPr>
-        <w:t xml:space="preserve">        </w:t>
-      </w:r>
-      <w:proofErr w:type="spellStart"/>
-      <w:r>
-        <w:rPr>
-          <w:rStyle w:val="VerbatimChar"/>
-        </w:rPr>
-        <w:t>ll</w:t>
-      </w:r>
-      <w:proofErr w:type="spellEnd"/>
-      <w:r>
-        <w:rPr>
-          <w:rStyle w:val="VerbatimChar"/>
-        </w:rPr>
-        <w:t xml:space="preserve"> res = a[0] * c[0];</w:t>
-      </w:r>
-      <w:r>
-        <w:br/>
-      </w:r>
-      <w:r>
-        <w:rPr>
-          <w:rStyle w:val="VerbatimChar"/>
-        </w:rPr>
-        <w:t xml:space="preserve">        for (int </w:t>
-      </w:r>
-      <w:proofErr w:type="spellStart"/>
-      <w:r>
-        <w:rPr>
-          <w:rStyle w:val="VerbatimChar"/>
-        </w:rPr>
-        <w:t>i</w:t>
-      </w:r>
-      <w:proofErr w:type="spellEnd"/>
-      <w:r>
-        <w:rPr>
-          <w:rStyle w:val="VerbatimChar"/>
-        </w:rPr>
-        <w:t xml:space="preserve"> = 1; </w:t>
-      </w:r>
-      <w:proofErr w:type="spellStart"/>
-      <w:r>
-        <w:rPr>
-          <w:rStyle w:val="VerbatimChar"/>
-        </w:rPr>
-        <w:t>i</w:t>
-      </w:r>
-      <w:proofErr w:type="spellEnd"/>
-      <w:r>
-        <w:rPr>
-          <w:rStyle w:val="VerbatimChar"/>
-        </w:rPr>
-        <w:t xml:space="preserve"> &lt; n; </w:t>
-      </w:r>
-      <w:proofErr w:type="spellStart"/>
-      <w:r>
-        <w:rPr>
-          <w:rStyle w:val="VerbatimChar"/>
-        </w:rPr>
-        <w:t>i</w:t>
-      </w:r>
-      <w:proofErr w:type="spellEnd"/>
-      <w:r>
-        <w:rPr>
-          <w:rStyle w:val="VerbatimChar"/>
-        </w:rPr>
-        <w:t>++){</w:t>
-      </w:r>
-      <w:r>
-        <w:br/>
-      </w:r>
-      <w:r>
-        <w:rPr>
-          <w:rStyle w:val="VerbatimChar"/>
-        </w:rPr>
-        <w:t xml:space="preserve">            c[</w:t>
-      </w:r>
-      <w:proofErr w:type="spellStart"/>
-      <w:r>
-        <w:rPr>
-          <w:rStyle w:val="VerbatimChar"/>
-        </w:rPr>
-        <w:t>i</w:t>
-      </w:r>
-      <w:proofErr w:type="spellEnd"/>
-      <w:r>
-        <w:rPr>
-          <w:rStyle w:val="VerbatimChar"/>
-        </w:rPr>
-        <w:t>] = min(c[</w:t>
-      </w:r>
-      <w:proofErr w:type="spellStart"/>
-      <w:r>
-        <w:rPr>
-          <w:rStyle w:val="VerbatimChar"/>
-        </w:rPr>
-        <w:t>i</w:t>
-      </w:r>
-      <w:proofErr w:type="spellEnd"/>
-      <w:r>
-        <w:rPr>
-          <w:rStyle w:val="VerbatimChar"/>
-        </w:rPr>
-        <w:t>], c[</w:t>
-      </w:r>
-      <w:proofErr w:type="spellStart"/>
-      <w:r>
-        <w:rPr>
-          <w:rStyle w:val="VerbatimChar"/>
-        </w:rPr>
-        <w:t>i</w:t>
-      </w:r>
-      <w:proofErr w:type="spellEnd"/>
-      <w:r>
-        <w:rPr>
-          <w:rStyle w:val="VerbatimChar"/>
-        </w:rPr>
-        <w:t xml:space="preserve"> - 1]); // prefix minimum</w:t>
-      </w:r>
-      <w:r>
-        <w:br/>
-      </w:r>
-      <w:r>
-        <w:rPr>
-          <w:rStyle w:val="VerbatimChar"/>
-        </w:rPr>
-        <w:t xml:space="preserve">            res += a[</w:t>
-      </w:r>
-      <w:proofErr w:type="spellStart"/>
-      <w:r>
-        <w:rPr>
-          <w:rStyle w:val="VerbatimChar"/>
-        </w:rPr>
-        <w:t>i</w:t>
-      </w:r>
-      <w:proofErr w:type="spellEnd"/>
-      <w:r>
-        <w:rPr>
-          <w:rStyle w:val="VerbatimChar"/>
-        </w:rPr>
-        <w:t>] * c[</w:t>
-      </w:r>
-      <w:proofErr w:type="spellStart"/>
-      <w:r>
-        <w:rPr>
-          <w:rStyle w:val="VerbatimChar"/>
-        </w:rPr>
-        <w:t>i</w:t>
-      </w:r>
-      <w:proofErr w:type="spellEnd"/>
-      <w:r>
-        <w:rPr>
-          <w:rStyle w:val="VerbatimChar"/>
-        </w:rPr>
-        <w:t>];</w:t>
+        <w:t xml:space="preserve">        ll res = a[0] * c[0];</w:t>
+      </w:r>
+      <w:r>
+        <w:br/>
+      </w:r>
+      <w:r>
+        <w:rPr>
+          <w:rStyle w:val="VerbatimChar"/>
+        </w:rPr>
+        <w:t xml:space="preserve">        for (int i = 1; i &lt; n; i++){</w:t>
+      </w:r>
+      <w:r>
+        <w:br/>
+      </w:r>
+      <w:r>
+        <w:rPr>
+          <w:rStyle w:val="VerbatimChar"/>
+        </w:rPr>
+        <w:t xml:space="preserve">            c[i] = min(c[i], c[i - 1]); // prefix minimum</w:t>
+      </w:r>
+      <w:r>
+        <w:br/>
+      </w:r>
+      <w:r>
+        <w:rPr>
+          <w:rStyle w:val="VerbatimChar"/>
+        </w:rPr>
+        <w:t xml:space="preserve">            res += a[i] * c[i];</w:t>
       </w:r>
       <w:r>
         <w:br/>
@@ -1671,35 +1037,7 @@
         <w:rPr>
           <w:rStyle w:val="VerbatimChar"/>
         </w:rPr>
-        <w:t xml:space="preserve">        </w:t>
-      </w:r>
-      <w:proofErr w:type="spellStart"/>
-      <w:r>
-        <w:rPr>
-          <w:rStyle w:val="VerbatimChar"/>
-        </w:rPr>
-        <w:t>cout</w:t>
-      </w:r>
-      <w:proofErr w:type="spellEnd"/>
-      <w:r>
-        <w:rPr>
-          <w:rStyle w:val="VerbatimChar"/>
-        </w:rPr>
-        <w:t xml:space="preserve"> &lt;&lt; res &lt;&lt; </w:t>
-      </w:r>
-      <w:proofErr w:type="spellStart"/>
-      <w:r>
-        <w:rPr>
-          <w:rStyle w:val="VerbatimChar"/>
-        </w:rPr>
-        <w:t>endl</w:t>
-      </w:r>
-      <w:proofErr w:type="spellEnd"/>
-      <w:r>
-        <w:rPr>
-          <w:rStyle w:val="VerbatimChar"/>
-        </w:rPr>
-        <w:t>;</w:t>
+        <w:t xml:space="preserve">        cout &lt;&lt; res &lt;&lt; endl;</w:t>
       </w:r>
       <w:r>
         <w:br/>
@@ -2051,35 +1389,7 @@
         <w:rPr>
           <w:rStyle w:val="VerbatimChar"/>
         </w:rPr>
-        <w:t>c[</w:t>
-      </w:r>
-      <w:proofErr w:type="spellStart"/>
-      <w:r>
-        <w:rPr>
-          <w:rStyle w:val="VerbatimChar"/>
-        </w:rPr>
-        <w:t>i</w:t>
-      </w:r>
-      <w:proofErr w:type="spellEnd"/>
-      <w:r>
-        <w:rPr>
-          <w:rStyle w:val="VerbatimChar"/>
-        </w:rPr>
-        <w:t>] = min(c[</w:t>
-      </w:r>
-      <w:proofErr w:type="spellStart"/>
-      <w:r>
-        <w:rPr>
-          <w:rStyle w:val="VerbatimChar"/>
-        </w:rPr>
-        <w:t>i</w:t>
-      </w:r>
-      <w:proofErr w:type="spellEnd"/>
-      <w:r>
-        <w:rPr>
-          <w:rStyle w:val="VerbatimChar"/>
-        </w:rPr>
-        <w:t>], c[i-1])</w:t>
+        <w:t>c[i] = min(c[i], c[i-1])</w:t>
       </w:r>
       <w:r>
         <w:t>)</w:t>
@@ -2100,21 +1410,7 @@
         <w:rPr>
           <w:rStyle w:val="VerbatimChar"/>
         </w:rPr>
-        <w:t>a[</w:t>
-      </w:r>
-      <w:proofErr w:type="spellStart"/>
-      <w:r>
-        <w:rPr>
-          <w:rStyle w:val="VerbatimChar"/>
-        </w:rPr>
-        <w:t>i</w:t>
-      </w:r>
-      <w:proofErr w:type="spellEnd"/>
-      <w:r>
-        <w:rPr>
-          <w:rStyle w:val="VerbatimChar"/>
-        </w:rPr>
-        <w:t>]</w:t>
+        <w:t>a[i]</w:t>
       </w:r>
       <w:r>
         <w:t xml:space="preserve"> for total cost.</w:t>
@@ -2127,6 +1423,1563 @@
         </w:pict>
       </w:r>
     </w:p>
+    <w:p/>
+    <w:p/>
+    <w:p/>
+    <w:p/>
+    <w:p/>
+    <w:p/>
+    <w:p>
+      <w:pPr>
+        <w:rPr>
+          <w:b/>
+          <w:bCs/>
+        </w:rPr>
+      </w:pPr>
+      <w:r>
+        <w:rPr>
+          <w:b/>
+          <w:bCs/>
+          <w:sz w:val="28"/>
+          <w:szCs w:val="28"/>
+          <w:highlight w:val="green"/>
+        </w:rPr>
+        <w:t>Add 1 or 3</w:t>
+      </w:r>
+      <w:r>
+        <w:rPr>
+          <w:b/>
+          <w:bCs/>
+          <w:sz w:val="28"/>
+          <w:szCs w:val="28"/>
+          <w:highlight w:val="green"/>
+        </w:rPr>
+        <w:t xml:space="preserve"> - </w:t>
+      </w:r>
+      <w:hyperlink r:id="rId6" w:history="1">
+        <w:r>
+          <w:rPr>
+            <w:rStyle w:val="Hyperlink"/>
+            <w:b/>
+            <w:bCs/>
+            <w:sz w:val="28"/>
+            <w:szCs w:val="28"/>
+            <w:highlight w:val="green"/>
+          </w:rPr>
+          <w:t>https://www.codechef.com/problems/ADD13</w:t>
+        </w:r>
+      </w:hyperlink>
+    </w:p>
+    <w:p>
+      <w:pPr>
+        <w:pStyle w:val="Heading2"/>
+        <w:rPr>
+          <w:color w:val="auto"/>
+        </w:rPr>
+      </w:pPr>
+      <w:r>
+        <w:rPr>
+          <w:rFonts w:ascii="Segoe UI Symbol" w:hAnsi="Segoe UI Symbol" w:cs="Segoe UI Symbol"/>
+          <w:color w:val="auto"/>
+        </w:rPr>
+        <w:lastRenderedPageBreak/>
+        <w:t>🏷</w:t>
+      </w:r>
+      <w:r>
+        <w:rPr>
+          <w:color w:val="auto"/>
+        </w:rPr>
+        <w:t>️ Problem Title</w:t>
+      </w:r>
+    </w:p>
+    <w:p>
+      <w:pPr>
+        <w:pStyle w:val="FirstParagraph"/>
+      </w:pPr>
+      <w:r>
+        <w:rPr>
+          <w:b/>
+          <w:bCs/>
+        </w:rPr>
+        <w:t>Add 1 or 3</w:t>
+      </w:r>
+    </w:p>
+    <w:p>
+      <w:r>
+        <w:pict w14:anchorId="7FECF033">
+          <v:rect id="_x0000_i1033" style="width:0;height:1.5pt" o:hralign="center" o:hrstd="t" o:hr="t"/>
+        </w:pict>
+      </w:r>
+    </w:p>
+    <w:p>
+      <w:pPr>
+        <w:pStyle w:val="Heading2"/>
+        <w:rPr>
+          <w:color w:val="auto"/>
+        </w:rPr>
+      </w:pPr>
+      <w:r>
+        <w:rPr>
+          <w:rFonts w:ascii="Segoe UI Emoji" w:hAnsi="Segoe UI Emoji" w:cs="Segoe UI Emoji"/>
+          <w:color w:val="auto"/>
+        </w:rPr>
+        <w:t>📘</w:t>
+      </w:r>
+      <w:r>
+        <w:rPr>
+          <w:color w:val="auto"/>
+        </w:rPr>
+        <w:t xml:space="preserve"> Problem Explanation</w:t>
+      </w:r>
+    </w:p>
+    <w:p>
+      <w:pPr>
+        <w:pStyle w:val="FirstParagraph"/>
+      </w:pPr>
+      <w:r>
+        <w:t>You start with an integer value:</w:t>
+      </w:r>
+    </w:p>
+    <w:p>
+      <w:pPr>
+        <w:pStyle w:val="SourceCode"/>
+      </w:pPr>
+      <w:r>
+        <w:rPr>
+          <w:rStyle w:val="VerbatimChar"/>
+        </w:rPr>
+        <w:t>Copy codeX = 0</w:t>
+      </w:r>
+    </w:p>
+    <w:p>
+      <w:pPr>
+        <w:pStyle w:val="FirstParagraph"/>
+      </w:pPr>
+      <w:r>
+        <w:t xml:space="preserve">You have exactly </w:t>
+      </w:r>
+      <w:r>
+        <w:rPr>
+          <w:b/>
+          <w:bCs/>
+        </w:rPr>
+        <w:t>N turns</w:t>
+      </w:r>
+      <w:r>
+        <w:t>.</w:t>
+      </w:r>
+      <w:r>
+        <w:br/>
+        <w:t xml:space="preserve">In </w:t>
+      </w:r>
+      <w:r>
+        <w:rPr>
+          <w:b/>
+          <w:bCs/>
+        </w:rPr>
+        <w:t>each turn</w:t>
+      </w:r>
+      <w:r>
+        <w:t xml:space="preserve">, you must choose </w:t>
+      </w:r>
+      <w:r>
+        <w:rPr>
+          <w:b/>
+          <w:bCs/>
+        </w:rPr>
+        <w:t>one</w:t>
+      </w:r>
+      <w:r>
+        <w:t xml:space="preserve"> of the following operations:</w:t>
+      </w:r>
+    </w:p>
+    <w:p>
+      <w:pPr>
+        <w:numPr>
+          <w:ilvl w:val="0"/>
+          <w:numId w:val="2"/>
+        </w:numPr>
+        <w:spacing w:line="240" w:lineRule="auto"/>
+      </w:pPr>
+      <w:r>
+        <w:t xml:space="preserve">Add </w:t>
+      </w:r>
+      <w:r>
+        <w:rPr>
+          <w:b/>
+          <w:bCs/>
+        </w:rPr>
+        <w:t>1</w:t>
+      </w:r>
+      <w:r>
+        <w:t xml:space="preserve"> to </w:t>
+      </w:r>
+      <w:r>
+        <w:rPr>
+          <w:rStyle w:val="VerbatimChar"/>
+        </w:rPr>
+        <w:t>X</w:t>
+      </w:r>
+    </w:p>
+    <w:p>
+      <w:pPr>
+        <w:numPr>
+          <w:ilvl w:val="0"/>
+          <w:numId w:val="2"/>
+        </w:numPr>
+        <w:spacing w:line="240" w:lineRule="auto"/>
+      </w:pPr>
+      <w:r>
+        <w:t xml:space="preserve">Add </w:t>
+      </w:r>
+      <w:r>
+        <w:rPr>
+          <w:b/>
+          <w:bCs/>
+        </w:rPr>
+        <w:t>3</w:t>
+      </w:r>
+      <w:r>
+        <w:t xml:space="preserve"> to </w:t>
+      </w:r>
+      <w:r>
+        <w:rPr>
+          <w:rStyle w:val="VerbatimChar"/>
+        </w:rPr>
+        <w:t>X</w:t>
+      </w:r>
+    </w:p>
+    <w:p>
+      <w:pPr>
+        <w:pStyle w:val="FirstParagraph"/>
+      </w:pPr>
+      <w:r>
+        <w:t xml:space="preserve">After completing all </w:t>
+      </w:r>
+      <w:r>
+        <w:rPr>
+          <w:rStyle w:val="VerbatimChar"/>
+        </w:rPr>
+        <w:t>N</w:t>
+      </w:r>
+      <w:r>
+        <w:t xml:space="preserve"> turns, you obtain a final value of </w:t>
+      </w:r>
+      <w:r>
+        <w:rPr>
+          <w:rStyle w:val="VerbatimChar"/>
+        </w:rPr>
+        <w:t>X</w:t>
+      </w:r>
+      <w:r>
+        <w:t>.</w:t>
+      </w:r>
+    </w:p>
+    <w:p>
+      <w:pPr>
+        <w:pStyle w:val="BodyText"/>
+      </w:pPr>
+      <w:r>
+        <w:rPr>
+          <w:rFonts w:ascii="Segoe UI Emoji" w:hAnsi="Segoe UI Emoji" w:cs="Segoe UI Emoji"/>
+        </w:rPr>
+        <w:t>👉</w:t>
+      </w:r>
+      <w:r>
+        <w:t xml:space="preserve"> Given a target value </w:t>
+      </w:r>
+      <w:r>
+        <w:rPr>
+          <w:rStyle w:val="VerbatimChar"/>
+        </w:rPr>
+        <w:t>M</w:t>
+      </w:r>
+      <w:r>
+        <w:t xml:space="preserve">, determine whether it is </w:t>
+      </w:r>
+      <w:r>
+        <w:rPr>
+          <w:b/>
+          <w:bCs/>
+        </w:rPr>
+        <w:t>possible</w:t>
+      </w:r>
+      <w:r>
+        <w:t xml:space="preserve"> to reach </w:t>
+      </w:r>
+      <w:r>
+        <w:rPr>
+          <w:rStyle w:val="VerbatimChar"/>
+        </w:rPr>
+        <w:t>X = M</w:t>
+      </w:r>
+      <w:r>
+        <w:t xml:space="preserve"> using </w:t>
+      </w:r>
+      <w:r>
+        <w:rPr>
+          <w:b/>
+          <w:bCs/>
+        </w:rPr>
+        <w:t>exactly N turns</w:t>
+      </w:r>
+      <w:r>
+        <w:t>.</w:t>
+      </w:r>
+    </w:p>
+    <w:p>
+      <w:r>
+        <w:pict w14:anchorId="3FC7C0E0">
+          <v:rect id="_x0000_i1034" style="width:0;height:1.5pt" o:hralign="center" o:hrstd="t" o:hr="t"/>
+        </w:pict>
+      </w:r>
+    </w:p>
+    <w:p>
+      <w:pPr>
+        <w:pStyle w:val="Heading2"/>
+        <w:rPr>
+          <w:color w:val="auto"/>
+        </w:rPr>
+      </w:pPr>
+      <w:r>
+        <w:rPr>
+          <w:rFonts w:ascii="Segoe UI Emoji" w:hAnsi="Segoe UI Emoji" w:cs="Segoe UI Emoji"/>
+          <w:color w:val="auto"/>
+        </w:rPr>
+        <w:t>🧠</w:t>
+      </w:r>
+      <w:r>
+        <w:rPr>
+          <w:color w:val="auto"/>
+        </w:rPr>
+        <w:t xml:space="preserve"> How to Think About the Problem</w:t>
+      </w:r>
+    </w:p>
+    <w:p>
+      <w:pPr>
+        <w:pStyle w:val="FirstParagraph"/>
+      </w:pPr>
+      <w:r>
+        <w:t xml:space="preserve">Let’s analyze what happens after </w:t>
+      </w:r>
+      <w:r>
+        <w:rPr>
+          <w:rStyle w:val="VerbatimChar"/>
+        </w:rPr>
+        <w:t>N</w:t>
+      </w:r>
+      <w:r>
+        <w:t xml:space="preserve"> turns.</w:t>
+      </w:r>
+    </w:p>
+    <w:p>
+      <w:pPr>
+        <w:numPr>
+          <w:ilvl w:val="0"/>
+          <w:numId w:val="2"/>
+        </w:numPr>
+        <w:spacing w:line="240" w:lineRule="auto"/>
+      </w:pPr>
+      <w:r>
+        <w:t xml:space="preserve">If you add </w:t>
+      </w:r>
+      <w:r>
+        <w:rPr>
+          <w:rStyle w:val="VerbatimChar"/>
+        </w:rPr>
+        <w:t>1</w:t>
+      </w:r>
+      <w:r>
+        <w:t xml:space="preserve"> in every turn → minimum possible value</w:t>
+      </w:r>
+    </w:p>
+    <w:p>
+      <w:pPr>
+        <w:pStyle w:val="SourceCode"/>
+        <w:numPr>
+          <w:ilvl w:val="0"/>
+          <w:numId w:val="1"/>
+        </w:numPr>
+      </w:pPr>
+      <w:r>
+        <w:rPr>
+          <w:rStyle w:val="VerbatimChar"/>
+        </w:rPr>
+        <w:t>Copy codemin = N</w:t>
+      </w:r>
+    </w:p>
+    <w:p>
+      <w:pPr>
+        <w:numPr>
+          <w:ilvl w:val="0"/>
+          <w:numId w:val="2"/>
+        </w:numPr>
+        <w:spacing w:line="240" w:lineRule="auto"/>
+      </w:pPr>
+      <w:r>
+        <w:t xml:space="preserve">If you add </w:t>
+      </w:r>
+      <w:r>
+        <w:rPr>
+          <w:rStyle w:val="VerbatimChar"/>
+        </w:rPr>
+        <w:t>3</w:t>
+      </w:r>
+      <w:r>
+        <w:t xml:space="preserve"> in every turn → maximum possible value</w:t>
+      </w:r>
+    </w:p>
+    <w:p>
+      <w:pPr>
+        <w:pStyle w:val="SourceCode"/>
+        <w:numPr>
+          <w:ilvl w:val="0"/>
+          <w:numId w:val="1"/>
+        </w:numPr>
+      </w:pPr>
+      <w:r>
+        <w:rPr>
+          <w:rStyle w:val="VerbatimChar"/>
+        </w:rPr>
+        <w:t>Copy codemax = 3N</w:t>
+      </w:r>
+    </w:p>
+    <w:p>
+      <w:pPr>
+        <w:pStyle w:val="FirstParagraph"/>
+      </w:pPr>
+      <w:proofErr w:type="gramStart"/>
+      <w:r>
+        <w:t>So</w:t>
+      </w:r>
+      <w:proofErr w:type="gramEnd"/>
+      <w:r>
+        <w:t xml:space="preserve"> the final value </w:t>
+      </w:r>
+      <w:r>
+        <w:rPr>
+          <w:rStyle w:val="VerbatimChar"/>
+        </w:rPr>
+        <w:t>M</w:t>
+      </w:r>
+      <w:r>
+        <w:t xml:space="preserve"> must satisfy:</w:t>
+      </w:r>
+    </w:p>
+    <w:p>
+      <w:pPr>
+        <w:pStyle w:val="SourceCode"/>
+      </w:pPr>
+      <w:r>
+        <w:rPr>
+          <w:rStyle w:val="VerbatimChar"/>
+        </w:rPr>
+        <w:t>Copy codeN ≤ M ≤ 3N</w:t>
+      </w:r>
+    </w:p>
+    <w:p>
+      <w:r>
+        <w:pict w14:anchorId="6D3F1E06">
+          <v:rect id="_x0000_i1035" style="width:0;height:1.5pt" o:hralign="center" o:hrstd="t" o:hr="t"/>
+        </w:pict>
+      </w:r>
+    </w:p>
+    <w:p>
+      <w:pPr>
+        <w:pStyle w:val="Heading3"/>
+        <w:rPr>
+          <w:color w:val="auto"/>
+        </w:rPr>
+      </w:pPr>
+      <w:r>
+        <w:rPr>
+          <w:rFonts w:ascii="Segoe UI Emoji" w:hAnsi="Segoe UI Emoji" w:cs="Segoe UI Emoji"/>
+          <w:color w:val="auto"/>
+        </w:rPr>
+        <w:t>🔍</w:t>
+      </w:r>
+      <w:r>
+        <w:rPr>
+          <w:color w:val="auto"/>
+        </w:rPr>
+        <w:t xml:space="preserve"> Key Observation</w:t>
+      </w:r>
+    </w:p>
+    <w:p>
+      <w:pPr>
+        <w:pStyle w:val="FirstParagraph"/>
+      </w:pPr>
+      <w:r>
+        <w:t>Let:</w:t>
+      </w:r>
+    </w:p>
+    <w:p>
+      <w:pPr>
+        <w:numPr>
+          <w:ilvl w:val="0"/>
+          <w:numId w:val="2"/>
+        </w:numPr>
+        <w:spacing w:line="240" w:lineRule="auto"/>
+      </w:pPr>
+      <w:r>
+        <w:rPr>
+          <w:rStyle w:val="VerbatimChar"/>
+        </w:rPr>
+        <w:t>k</w:t>
+      </w:r>
+      <w:r>
+        <w:t xml:space="preserve"> = number of times you add </w:t>
+      </w:r>
+      <w:r>
+        <w:rPr>
+          <w:rStyle w:val="VerbatimChar"/>
+        </w:rPr>
+        <w:t>3</w:t>
+      </w:r>
+    </w:p>
+    <w:p>
+      <w:pPr>
+        <w:numPr>
+          <w:ilvl w:val="0"/>
+          <w:numId w:val="2"/>
+        </w:numPr>
+        <w:spacing w:line="240" w:lineRule="auto"/>
+      </w:pPr>
+      <w:r>
+        <w:lastRenderedPageBreak/>
+        <w:t xml:space="preserve">Then </w:t>
+      </w:r>
+      <w:r>
+        <w:rPr>
+          <w:rStyle w:val="VerbatimChar"/>
+        </w:rPr>
+        <w:t>(N - k)</w:t>
+      </w:r>
+      <w:r>
+        <w:t xml:space="preserve"> times you add </w:t>
+      </w:r>
+      <w:r>
+        <w:rPr>
+          <w:rStyle w:val="VerbatimChar"/>
+        </w:rPr>
+        <w:t>1</w:t>
+      </w:r>
+    </w:p>
+    <w:p>
+      <w:pPr>
+        <w:pStyle w:val="FirstParagraph"/>
+      </w:pPr>
+      <w:r>
+        <w:t>Final value:</w:t>
+      </w:r>
+    </w:p>
+    <w:p>
+      <w:pPr>
+        <w:pStyle w:val="SourceCode"/>
+      </w:pPr>
+      <w:r>
+        <w:rPr>
+          <w:rStyle w:val="VerbatimChar"/>
+        </w:rPr>
+        <w:t>Copy codeX=3k+1(N-</w:t>
+      </w:r>
+      <w:proofErr w:type="gramStart"/>
+      <w:r>
+        <w:rPr>
+          <w:rStyle w:val="VerbatimChar"/>
+        </w:rPr>
+        <w:t>k)=</w:t>
+      </w:r>
+      <w:proofErr w:type="gramEnd"/>
+      <w:r>
+        <w:rPr>
+          <w:rStyle w:val="VerbatimChar"/>
+        </w:rPr>
+        <w:t>N+2k</w:t>
+      </w:r>
+    </w:p>
+    <w:p>
+      <w:pPr>
+        <w:pStyle w:val="FirstParagraph"/>
+      </w:pPr>
+      <w:r>
+        <w:t>So:</w:t>
+      </w:r>
+    </w:p>
+    <w:p>
+      <w:pPr>
+        <w:pStyle w:val="SourceCode"/>
+      </w:pPr>
+      <w:r>
+        <w:rPr>
+          <w:rStyle w:val="VerbatimChar"/>
+        </w:rPr>
+        <w:t>Copy codeM=N+2k</w:t>
+      </w:r>
+      <w:r>
+        <w:br/>
+      </w:r>
+      <w:r>
+        <w:rPr>
+          <w:rStyle w:val="VerbatimChar"/>
+          <w:rFonts w:ascii="Cambria Math" w:hAnsi="Cambria Math" w:cs="Cambria Math"/>
+        </w:rPr>
+        <w:t>⇒</w:t>
+      </w:r>
+      <w:r>
+        <w:rPr>
+          <w:rStyle w:val="VerbatimChar"/>
+        </w:rPr>
+        <w:t xml:space="preserve"> M-N=2k</w:t>
+      </w:r>
+    </w:p>
+    <w:p>
+      <w:pPr>
+        <w:pStyle w:val="FirstParagraph"/>
+      </w:pPr>
+      <w:r>
+        <w:t xml:space="preserve">This leads to </w:t>
+      </w:r>
+      <w:r>
+        <w:rPr>
+          <w:b/>
+          <w:bCs/>
+        </w:rPr>
+        <w:t>two necessary and sufficient conditions</w:t>
+      </w:r>
+      <w:r>
+        <w:t>:</w:t>
+      </w:r>
+    </w:p>
+    <w:p>
+      <w:pPr>
+        <w:spacing w:line="240" w:lineRule="auto"/>
+        <w:ind w:left="360"/>
+      </w:pPr>
+      <w:r>
+        <w:rPr>
+          <w:rStyle w:val="VerbatimChar"/>
+        </w:rPr>
+        <w:t xml:space="preserve">1. </w:t>
+      </w:r>
+      <w:r>
+        <w:rPr>
+          <w:rStyle w:val="VerbatimChar"/>
+        </w:rPr>
+        <w:t>M ≥ N</w:t>
+      </w:r>
+    </w:p>
+    <w:p>
+      <w:pPr>
+        <w:pStyle w:val="ListParagraph"/>
+        <w:numPr>
+          <w:ilvl w:val="0"/>
+          <w:numId w:val="7"/>
+        </w:numPr>
+        <w:spacing w:line="240" w:lineRule="auto"/>
+      </w:pPr>
+      <w:r>
+        <w:rPr>
+          <w:rStyle w:val="VerbatimChar"/>
+        </w:rPr>
+        <w:t>M - N)</w:t>
+      </w:r>
+      <w:r>
+        <w:t xml:space="preserve"> is </w:t>
+      </w:r>
+      <w:r>
+        <w:rPr>
+          <w:b/>
+          <w:bCs/>
+        </w:rPr>
+        <w:t>even</w:t>
+      </w:r>
+    </w:p>
+    <w:p>
+      <w:pPr>
+        <w:spacing w:line="240" w:lineRule="auto"/>
+        <w:ind w:left="360"/>
+      </w:pPr>
+      <w:r>
+        <w:rPr>
+          <w:rStyle w:val="VerbatimChar"/>
+        </w:rPr>
+        <w:t xml:space="preserve">3. </w:t>
+      </w:r>
+      <w:r>
+        <w:rPr>
+          <w:rStyle w:val="VerbatimChar"/>
+        </w:rPr>
+        <w:t>M ≤ 3N</w:t>
+      </w:r>
+    </w:p>
+    <w:p>
+      <w:pPr>
+        <w:pStyle w:val="FirstParagraph"/>
+      </w:pPr>
+      <w:r>
+        <w:t xml:space="preserve">If </w:t>
+      </w:r>
+      <w:r>
+        <w:rPr>
+          <w:b/>
+          <w:bCs/>
+        </w:rPr>
+        <w:t>all three conditions</w:t>
+      </w:r>
+      <w:r>
+        <w:t xml:space="preserve"> are satisfied → answer is </w:t>
+      </w:r>
+      <w:r>
+        <w:rPr>
+          <w:b/>
+          <w:bCs/>
+        </w:rPr>
+        <w:t>YES</w:t>
+      </w:r>
+      <w:r>
+        <w:br/>
+        <w:t xml:space="preserve">Otherwise → </w:t>
+      </w:r>
+      <w:r>
+        <w:rPr>
+          <w:b/>
+          <w:bCs/>
+        </w:rPr>
+        <w:t>NO</w:t>
+      </w:r>
+    </w:p>
+    <w:p>
+      <w:r>
+        <w:pict w14:anchorId="296FC56A">
+          <v:rect id="_x0000_i1052" style="width:0;height:1.5pt" o:hralign="center" o:hrstd="t" o:hr="t"/>
+        </w:pict>
+      </w:r>
+    </w:p>
+    <w:p>
+      <w:pPr>
+        <w:pStyle w:val="Heading2"/>
+        <w:rPr>
+          <w:color w:val="auto"/>
+        </w:rPr>
+      </w:pPr>
+      <w:r>
+        <w:rPr>
+          <w:rFonts w:ascii="Segoe UI Emoji" w:hAnsi="Segoe UI Emoji" w:cs="Segoe UI Emoji"/>
+          <w:color w:val="auto"/>
+        </w:rPr>
+        <w:t>✅</w:t>
+      </w:r>
+      <w:r>
+        <w:rPr>
+          <w:color w:val="auto"/>
+        </w:rPr>
+        <w:t xml:space="preserve"> Solution Approach</w:t>
+      </w:r>
+    </w:p>
+    <w:p>
+      <w:pPr>
+        <w:pStyle w:val="FirstParagraph"/>
+      </w:pPr>
+      <w:r>
+        <w:t>For each test case:</w:t>
+      </w:r>
+    </w:p>
+    <w:p>
+      <w:pPr>
+        <w:numPr>
+          <w:ilvl w:val="0"/>
+          <w:numId w:val="3"/>
+        </w:numPr>
+        <w:spacing w:line="240" w:lineRule="auto"/>
+      </w:pPr>
+      <w:r>
+        <w:t xml:space="preserve">Read </w:t>
+      </w:r>
+      <w:r>
+        <w:rPr>
+          <w:rStyle w:val="VerbatimChar"/>
+        </w:rPr>
+        <w:t>N</w:t>
+      </w:r>
+      <w:r>
+        <w:t xml:space="preserve"> and </w:t>
+      </w:r>
+      <w:r>
+        <w:rPr>
+          <w:rStyle w:val="VerbatimChar"/>
+        </w:rPr>
+        <w:t>M</w:t>
+      </w:r>
+    </w:p>
+    <w:p>
+      <w:pPr>
+        <w:numPr>
+          <w:ilvl w:val="0"/>
+          <w:numId w:val="3"/>
+        </w:numPr>
+        <w:spacing w:line="240" w:lineRule="auto"/>
+      </w:pPr>
+      <w:r>
+        <w:t>Check:</w:t>
+      </w:r>
+    </w:p>
+    <w:p>
+      <w:pPr>
+        <w:numPr>
+          <w:ilvl w:val="1"/>
+          <w:numId w:val="2"/>
+        </w:numPr>
+        <w:spacing w:line="240" w:lineRule="auto"/>
+      </w:pPr>
+      <w:r>
+        <w:rPr>
+          <w:rStyle w:val="VerbatimChar"/>
+        </w:rPr>
+        <w:t>M &gt;= N</w:t>
+      </w:r>
+    </w:p>
+    <w:p>
+      <w:pPr>
+        <w:numPr>
+          <w:ilvl w:val="1"/>
+          <w:numId w:val="2"/>
+        </w:numPr>
+        <w:spacing w:line="240" w:lineRule="auto"/>
+      </w:pPr>
+      <w:r>
+        <w:rPr>
+          <w:rStyle w:val="VerbatimChar"/>
+        </w:rPr>
+        <w:t>M &lt;= 3 * N</w:t>
+      </w:r>
+    </w:p>
+    <w:p>
+      <w:pPr>
+        <w:numPr>
+          <w:ilvl w:val="1"/>
+          <w:numId w:val="2"/>
+        </w:numPr>
+        <w:spacing w:line="240" w:lineRule="auto"/>
+      </w:pPr>
+      <w:r>
+        <w:rPr>
+          <w:rStyle w:val="VerbatimChar"/>
+        </w:rPr>
+        <w:t>(M - N) % 2 == 0</w:t>
+      </w:r>
+    </w:p>
+    <w:p>
+      <w:pPr>
+        <w:numPr>
+          <w:ilvl w:val="0"/>
+          <w:numId w:val="3"/>
+        </w:numPr>
+        <w:spacing w:line="240" w:lineRule="auto"/>
+      </w:pPr>
+      <w:r>
+        <w:t xml:space="preserve">Print </w:t>
+      </w:r>
+      <w:r>
+        <w:rPr>
+          <w:rStyle w:val="VerbatimChar"/>
+        </w:rPr>
+        <w:t>"YES"</w:t>
+      </w:r>
+      <w:r>
+        <w:t xml:space="preserve"> if all are true, otherwise </w:t>
+      </w:r>
+      <w:r>
+        <w:rPr>
+          <w:rStyle w:val="VerbatimChar"/>
+        </w:rPr>
+        <w:t>"NO"</w:t>
+      </w:r>
+    </w:p>
+    <w:p>
+      <w:r>
+        <w:pict w14:anchorId="3FF54973">
+          <v:rect id="_x0000_i1037" style="width:0;height:1.5pt" o:hralign="center" o:hrstd="t" o:hr="t"/>
+        </w:pict>
+      </w:r>
+    </w:p>
+    <w:p>
+      <w:pPr>
+        <w:pStyle w:val="Heading2"/>
+        <w:rPr>
+          <w:color w:val="auto"/>
+        </w:rPr>
+      </w:pPr>
+      <w:r>
+        <w:rPr>
+          <w:rFonts w:ascii="Segoe UI Emoji" w:hAnsi="Segoe UI Emoji" w:cs="Segoe UI Emoji"/>
+          <w:color w:val="auto"/>
+        </w:rPr>
+        <w:t>💻</w:t>
+      </w:r>
+      <w:r>
+        <w:rPr>
+          <w:color w:val="auto"/>
+        </w:rPr>
+        <w:t xml:space="preserve"> C++ Solution</w:t>
+      </w:r>
+    </w:p>
+    <w:p>
+      <w:pPr>
+        <w:pStyle w:val="SourceCode"/>
+      </w:pPr>
+      <w:r>
+        <w:rPr>
+          <w:rStyle w:val="VerbatimChar"/>
+        </w:rPr>
+        <w:t>Copy code#include&lt;bits/stdc++.h&gt;usingnamespace std;</w:t>
+      </w:r>
+      <w:r>
+        <w:br/>
+      </w:r>
+      <w:r>
+        <w:br/>
+      </w:r>
+      <w:r>
+        <w:rPr>
+          <w:rStyle w:val="VerbatimChar"/>
+        </w:rPr>
+        <w:t>intmain() {</w:t>
+      </w:r>
+      <w:r>
+        <w:br/>
+      </w:r>
+      <w:r>
+        <w:rPr>
+          <w:rStyle w:val="VerbatimChar"/>
+        </w:rPr>
+        <w:t xml:space="preserve">    ios::sync_with_stdio(false);</w:t>
+      </w:r>
+      <w:r>
+        <w:br/>
+      </w:r>
+      <w:r>
+        <w:rPr>
+          <w:rStyle w:val="VerbatimChar"/>
+        </w:rPr>
+        <w:t xml:space="preserve">    cin.tie(nullptr);</w:t>
+      </w:r>
+      <w:r>
+        <w:br/>
+      </w:r>
+      <w:r>
+        <w:br/>
+      </w:r>
+      <w:r>
+        <w:rPr>
+          <w:rStyle w:val="VerbatimChar"/>
+        </w:rPr>
+        <w:t xml:space="preserve">    int T;</w:t>
+      </w:r>
+      <w:r>
+        <w:br/>
+      </w:r>
+      <w:r>
+        <w:rPr>
+          <w:rStyle w:val="VerbatimChar"/>
+        </w:rPr>
+        <w:t xml:space="preserve">    cin &gt;&gt; T;</w:t>
+      </w:r>
+      <w:r>
+        <w:br/>
+      </w:r>
+      <w:r>
+        <w:lastRenderedPageBreak/>
+        <w:br/>
+      </w:r>
+      <w:r>
+        <w:rPr>
+          <w:rStyle w:val="VerbatimChar"/>
+        </w:rPr>
+        <w:t xml:space="preserve">    while (T--) {</w:t>
+      </w:r>
+      <w:r>
+        <w:br/>
+      </w:r>
+      <w:r>
+        <w:rPr>
+          <w:rStyle w:val="VerbatimChar"/>
+        </w:rPr>
+        <w:t xml:space="preserve">        longlong N, M;</w:t>
+      </w:r>
+      <w:r>
+        <w:br/>
+      </w:r>
+      <w:r>
+        <w:rPr>
+          <w:rStyle w:val="VerbatimChar"/>
+        </w:rPr>
+        <w:t xml:space="preserve">        cin &gt;&gt; N &gt;&gt; M;</w:t>
+      </w:r>
+      <w:r>
+        <w:br/>
+      </w:r>
+      <w:r>
+        <w:br/>
+      </w:r>
+      <w:r>
+        <w:rPr>
+          <w:rStyle w:val="VerbatimChar"/>
+        </w:rPr>
+        <w:t xml:space="preserve">        if (M &gt;= N &amp;&amp; M &lt;= 3 * N &amp;&amp; (M - N) % 2 == 0) {</w:t>
+      </w:r>
+      <w:r>
+        <w:br/>
+      </w:r>
+      <w:r>
+        <w:rPr>
+          <w:rStyle w:val="VerbatimChar"/>
+        </w:rPr>
+        <w:t xml:space="preserve">            cout &lt;&lt; "YES\n";</w:t>
+      </w:r>
+      <w:r>
+        <w:br/>
+      </w:r>
+      <w:r>
+        <w:rPr>
+          <w:rStyle w:val="VerbatimChar"/>
+        </w:rPr>
+        <w:t xml:space="preserve">        } else {</w:t>
+      </w:r>
+      <w:r>
+        <w:br/>
+      </w:r>
+      <w:r>
+        <w:rPr>
+          <w:rStyle w:val="VerbatimChar"/>
+        </w:rPr>
+        <w:t xml:space="preserve">            cout &lt;&lt; "NO\n";</w:t>
+      </w:r>
+      <w:r>
+        <w:br/>
+      </w:r>
+      <w:r>
+        <w:rPr>
+          <w:rStyle w:val="VerbatimChar"/>
+        </w:rPr>
+        <w:t xml:space="preserve">        }</w:t>
+      </w:r>
+      <w:r>
+        <w:br/>
+      </w:r>
+      <w:r>
+        <w:rPr>
+          <w:rStyle w:val="VerbatimChar"/>
+        </w:rPr>
+        <w:t xml:space="preserve">    }</w:t>
+      </w:r>
+      <w:r>
+        <w:br/>
+      </w:r>
+      <w:r>
+        <w:br/>
+      </w:r>
+      <w:r>
+        <w:rPr>
+          <w:rStyle w:val="VerbatimChar"/>
+        </w:rPr>
+        <w:t xml:space="preserve">    return0;</w:t>
+      </w:r>
+      <w:r>
+        <w:br/>
+      </w:r>
+      <w:r>
+        <w:rPr>
+          <w:rStyle w:val="VerbatimChar"/>
+        </w:rPr>
+        <w:t>}</w:t>
+      </w:r>
+    </w:p>
+    <w:p>
+      <w:r>
+        <w:pict w14:anchorId="400FA7BB">
+          <v:rect id="_x0000_i1038" style="width:0;height:1.5pt" o:hralign="center" o:hrstd="t" o:hr="t"/>
+        </w:pict>
+      </w:r>
+    </w:p>
+    <w:p>
+      <w:pPr>
+        <w:pStyle w:val="Heading2"/>
+        <w:rPr>
+          <w:color w:val="auto"/>
+        </w:rPr>
+      </w:pPr>
+      <w:r>
+        <w:rPr>
+          <w:rFonts w:ascii="Segoe UI Emoji" w:hAnsi="Segoe UI Emoji" w:cs="Segoe UI Emoji"/>
+          <w:color w:val="auto"/>
+        </w:rPr>
+        <w:t>🧪</w:t>
+      </w:r>
+      <w:r>
+        <w:rPr>
+          <w:color w:val="auto"/>
+        </w:rPr>
+        <w:t xml:space="preserve"> Example</w:t>
+      </w:r>
+    </w:p>
+    <w:p>
+      <w:pPr>
+        <w:pStyle w:val="Heading3"/>
+        <w:rPr>
+          <w:color w:val="auto"/>
+        </w:rPr>
+      </w:pPr>
+      <w:r>
+        <w:rPr>
+          <w:color w:val="auto"/>
+        </w:rPr>
+        <w:t>Input</w:t>
+      </w:r>
+    </w:p>
+    <w:p>
+      <w:pPr>
+        <w:pStyle w:val="SourceCode"/>
+      </w:pPr>
+      <w:r>
+        <w:rPr>
+          <w:rStyle w:val="VerbatimChar"/>
+        </w:rPr>
+        <w:t>Copy code2</w:t>
+      </w:r>
+      <w:r>
+        <w:br/>
+      </w:r>
+      <w:r>
+        <w:rPr>
+          <w:rStyle w:val="VerbatimChar"/>
+        </w:rPr>
+        <w:t>2 4</w:t>
+      </w:r>
+      <w:r>
+        <w:br/>
+      </w:r>
+      <w:r>
+        <w:rPr>
+          <w:rStyle w:val="VerbatimChar"/>
+        </w:rPr>
+        <w:t>2 5</w:t>
+      </w:r>
+    </w:p>
+    <w:p>
+      <w:pPr>
+        <w:pStyle w:val="Heading3"/>
+        <w:rPr>
+          <w:color w:val="auto"/>
+        </w:rPr>
+      </w:pPr>
+      <w:r>
+        <w:rPr>
+          <w:color w:val="auto"/>
+        </w:rPr>
+        <w:t>Output</w:t>
+      </w:r>
+    </w:p>
+    <w:p>
+      <w:pPr>
+        <w:pStyle w:val="SourceCode"/>
+      </w:pPr>
+      <w:r>
+        <w:rPr>
+          <w:rStyle w:val="VerbatimChar"/>
+        </w:rPr>
+        <w:t>Copy codeYESNO</w:t>
+      </w:r>
+    </w:p>
+    <w:p>
+      <w:pPr>
+        <w:pStyle w:val="Heading3"/>
+        <w:rPr>
+          <w:color w:val="auto"/>
+        </w:rPr>
+      </w:pPr>
+      <w:r>
+        <w:rPr>
+          <w:color w:val="auto"/>
+        </w:rPr>
+        <w:t>Explanation</w:t>
+      </w:r>
+    </w:p>
+    <w:p>
+      <w:pPr>
+        <w:numPr>
+          <w:ilvl w:val="0"/>
+          <w:numId w:val="2"/>
+        </w:numPr>
+        <w:spacing w:line="240" w:lineRule="auto"/>
+      </w:pPr>
+      <w:r>
+        <w:rPr>
+          <w:rStyle w:val="VerbatimChar"/>
+        </w:rPr>
+        <w:t>2 4</w:t>
+      </w:r>
+      <w:r>
+        <w:t xml:space="preserve"> → Add </w:t>
+      </w:r>
+      <w:r>
+        <w:rPr>
+          <w:rStyle w:val="VerbatimChar"/>
+        </w:rPr>
+        <w:t>1</w:t>
+      </w:r>
+      <w:r>
+        <w:t xml:space="preserve"> then </w:t>
+      </w:r>
+      <w:r>
+        <w:rPr>
+          <w:rStyle w:val="VerbatimChar"/>
+        </w:rPr>
+        <w:t>3</w:t>
+      </w:r>
+      <w:r>
+        <w:t xml:space="preserve"> → </w:t>
+      </w:r>
+      <w:r>
+        <w:rPr>
+          <w:rStyle w:val="VerbatimChar"/>
+        </w:rPr>
+        <w:t>X = 4</w:t>
+      </w:r>
+      <w:r>
+        <w:t xml:space="preserve"> </w:t>
+      </w:r>
+      <w:r>
+        <w:rPr>
+          <w:rFonts w:ascii="Segoe UI Symbol" w:hAnsi="Segoe UI Symbol" w:cs="Segoe UI Symbol"/>
+        </w:rPr>
+        <w:t>✔</w:t>
+      </w:r>
+    </w:p>
+    <w:p>
+      <w:pPr>
+        <w:numPr>
+          <w:ilvl w:val="0"/>
+          <w:numId w:val="2"/>
+        </w:numPr>
+        <w:spacing w:line="240" w:lineRule="auto"/>
+      </w:pPr>
+      <w:r>
+        <w:rPr>
+          <w:rStyle w:val="VerbatimChar"/>
+        </w:rPr>
+        <w:t>2 5</w:t>
+      </w:r>
+      <w:r>
+        <w:t xml:space="preserve"> → No combination possible </w:t>
+      </w:r>
+      <w:r>
+        <w:rPr>
+          <w:rFonts w:ascii="Segoe UI Symbol" w:hAnsi="Segoe UI Symbol" w:cs="Segoe UI Symbol"/>
+        </w:rPr>
+        <w:t>✘</w:t>
+      </w:r>
+    </w:p>
+    <w:p>
+      <w:r>
+        <w:pict w14:anchorId="33A27A70">
+          <v:rect id="_x0000_i1039" style="width:0;height:1.5pt" o:hralign="center" o:hrstd="t" o:hr="t"/>
+        </w:pict>
+      </w:r>
+    </w:p>
+    <w:p>
+      <w:pPr>
+        <w:pStyle w:val="Heading2"/>
+        <w:rPr>
+          <w:color w:val="auto"/>
+        </w:rPr>
+      </w:pPr>
+      <w:r>
+        <w:rPr>
+          <w:rFonts w:ascii="Cambria" w:hAnsi="Cambria" w:cs="Cambria"/>
+          <w:color w:val="auto"/>
+        </w:rPr>
+        <w:t>⏱</w:t>
+      </w:r>
+      <w:r>
+        <w:rPr>
+          <w:color w:val="auto"/>
+        </w:rPr>
+        <w:t>️ Complexity Analysis</w:t>
+      </w:r>
+    </w:p>
+    <w:tbl>
+      <w:tblPr>
+        <w:tblStyle w:val="Table"/>
+        <w:tblW w:w="0" w:type="auto"/>
+        <w:tblLook w:val="0020" w:firstRow="1" w:lastRow="0" w:firstColumn="0" w:lastColumn="0" w:noHBand="0" w:noVBand="0"/>
+      </w:tblPr>
+      <w:tblGrid>
+        <w:gridCol w:w="1411"/>
+        <w:gridCol w:w="1536"/>
+      </w:tblGrid>
+      <w:tr>
+        <w:trPr>
+          <w:cnfStyle w:val="100000000000" w:firstRow="1" w:lastRow="0" w:firstColumn="0" w:lastColumn="0" w:oddVBand="0" w:evenVBand="0" w:oddHBand="0" w:evenHBand="0" w:firstRowFirstColumn="0" w:firstRowLastColumn="0" w:lastRowFirstColumn="0" w:lastRowLastColumn="0"/>
+          <w:tblHeader/>
+        </w:trPr>
+        <w:tc>
+          <w:tcPr>
+            <w:tcW w:w="0" w:type="auto"/>
+            <w:tcBorders>
+              <w:top w:val="single" w:sz="10" w:space="0" w:color="000000"/>
+              <w:left w:val="single" w:sz="10" w:space="0" w:color="000000"/>
+              <w:bottom w:val="single" w:sz="10" w:space="0" w:color="000000"/>
+              <w:right w:val="single" w:sz="10" w:space="0" w:color="000000"/>
+            </w:tcBorders>
+            <w:vAlign w:val="center"/>
+          </w:tcPr>
+          <w:p>
+            <w:pPr>
+              <w:pStyle w:val="Compact"/>
+              <w:jc w:val="center"/>
+            </w:pPr>
+            <w:r>
+              <w:t>Type</w:t>
+            </w:r>
+          </w:p>
+        </w:tc>
+        <w:tc>
+          <w:tcPr>
+            <w:tcW w:w="0" w:type="auto"/>
+            <w:tcBorders>
+              <w:top w:val="single" w:sz="10" w:space="0" w:color="000000"/>
+              <w:left w:val="single" w:sz="10" w:space="0" w:color="000000"/>
+              <w:bottom w:val="single" w:sz="10" w:space="0" w:color="000000"/>
+              <w:right w:val="single" w:sz="10" w:space="0" w:color="000000"/>
+            </w:tcBorders>
+            <w:vAlign w:val="center"/>
+          </w:tcPr>
+          <w:p>
+            <w:pPr>
+              <w:pStyle w:val="Compact"/>
+              <w:jc w:val="center"/>
+            </w:pPr>
+            <w:r>
+              <w:t>Complexity</w:t>
+            </w:r>
+          </w:p>
+        </w:tc>
+      </w:tr>
+      <w:tr>
+        <w:tc>
+          <w:tcPr>
+            <w:tcW w:w="0" w:type="auto"/>
+            <w:tcBorders>
+              <w:top w:val="single" w:sz="10" w:space="0" w:color="000000"/>
+              <w:left w:val="single" w:sz="10" w:space="0" w:color="000000"/>
+              <w:bottom w:val="single" w:sz="10" w:space="0" w:color="000000"/>
+              <w:right w:val="single" w:sz="10" w:space="0" w:color="000000"/>
+            </w:tcBorders>
+          </w:tcPr>
+          <w:p>
+            <w:pPr>
+              <w:pStyle w:val="Compact"/>
+            </w:pPr>
+            <w:r>
+              <w:t>Time</w:t>
+            </w:r>
+          </w:p>
+        </w:tc>
+        <w:tc>
+          <w:tcPr>
+            <w:tcW w:w="0" w:type="auto"/>
+            <w:tcBorders>
+              <w:top w:val="single" w:sz="10" w:space="0" w:color="000000"/>
+              <w:left w:val="single" w:sz="10" w:space="0" w:color="000000"/>
+              <w:bottom w:val="single" w:sz="10" w:space="0" w:color="000000"/>
+              <w:right w:val="single" w:sz="10" w:space="0" w:color="000000"/>
+            </w:tcBorders>
+          </w:tcPr>
+          <w:p>
+            <w:pPr>
+              <w:pStyle w:val="Compact"/>
+            </w:pPr>
+            <w:r>
+              <w:rPr>
+                <w:b/>
+                <w:bCs/>
+              </w:rPr>
+              <w:t>O(T)</w:t>
+            </w:r>
+          </w:p>
+        </w:tc>
+      </w:tr>
+      <w:tr>
+        <w:tc>
+          <w:tcPr>
+            <w:tcW w:w="0" w:type="auto"/>
+            <w:tcBorders>
+              <w:top w:val="single" w:sz="10" w:space="0" w:color="000000"/>
+              <w:left w:val="single" w:sz="10" w:space="0" w:color="000000"/>
+              <w:bottom w:val="single" w:sz="10" w:space="0" w:color="000000"/>
+              <w:right w:val="single" w:sz="10" w:space="0" w:color="000000"/>
+            </w:tcBorders>
+          </w:tcPr>
+          <w:p>
+            <w:pPr>
+              <w:pStyle w:val="Compact"/>
+            </w:pPr>
+            <w:r>
+              <w:t>Space</w:t>
+            </w:r>
+          </w:p>
+        </w:tc>
+        <w:tc>
+          <w:tcPr>
+            <w:tcW w:w="0" w:type="auto"/>
+            <w:tcBorders>
+              <w:top w:val="single" w:sz="10" w:space="0" w:color="000000"/>
+              <w:left w:val="single" w:sz="10" w:space="0" w:color="000000"/>
+              <w:bottom w:val="single" w:sz="10" w:space="0" w:color="000000"/>
+              <w:right w:val="single" w:sz="10" w:space="0" w:color="000000"/>
+            </w:tcBorders>
+          </w:tcPr>
+          <w:p>
+            <w:pPr>
+              <w:pStyle w:val="Compact"/>
+            </w:pPr>
+            <w:proofErr w:type="gramStart"/>
+            <w:r>
+              <w:rPr>
+                <w:b/>
+                <w:bCs/>
+              </w:rPr>
+              <w:t>O(</w:t>
+            </w:r>
+            <w:proofErr w:type="gramEnd"/>
+            <w:r>
+              <w:rPr>
+                <w:b/>
+                <w:bCs/>
+              </w:rPr>
+              <w:t>1)</w:t>
+            </w:r>
+          </w:p>
+        </w:tc>
+      </w:tr>
+      <w:tr>
+        <w:tc>
+          <w:tcPr>
+            <w:tcW w:w="0" w:type="auto"/>
+            <w:tcBorders>
+              <w:top w:val="single" w:sz="10" w:space="0" w:color="000000"/>
+              <w:left w:val="single" w:sz="10" w:space="0" w:color="000000"/>
+              <w:bottom w:val="single" w:sz="10" w:space="0" w:color="000000"/>
+              <w:right w:val="single" w:sz="10" w:space="0" w:color="000000"/>
+            </w:tcBorders>
+          </w:tcPr>
+          <w:p>
+            <w:pPr>
+              <w:pStyle w:val="Compact"/>
+            </w:pPr>
+            <w:r>
+              <w:t>Works up to</w:t>
+            </w:r>
+          </w:p>
+        </w:tc>
+        <w:tc>
+          <w:tcPr>
+            <w:tcW w:w="0" w:type="auto"/>
+            <w:tcBorders>
+              <w:top w:val="single" w:sz="10" w:space="0" w:color="000000"/>
+              <w:left w:val="single" w:sz="10" w:space="0" w:color="000000"/>
+              <w:bottom w:val="single" w:sz="10" w:space="0" w:color="000000"/>
+              <w:right w:val="single" w:sz="10" w:space="0" w:color="000000"/>
+            </w:tcBorders>
+          </w:tcPr>
+          <w:p>
+            <w:pPr>
+              <w:pStyle w:val="Compact"/>
+            </w:pPr>
+            <w:r>
+              <w:rPr>
+                <w:rStyle w:val="VerbatimChar"/>
+              </w:rPr>
+              <w:t>N, M ≤ 10⁹</w:t>
+            </w:r>
+          </w:p>
+        </w:tc>
+      </w:tr>
+    </w:tbl>
+    <w:p>
+      <w:r>
+        <w:pict w14:anchorId="7B3FFBCB">
+          <v:rect id="_x0000_i1040" style="width:0;height:1.5pt" o:hralign="center" o:hrstd="t" o:hr="t"/>
+        </w:pict>
+      </w:r>
+    </w:p>
+    <w:p>
+      <w:pPr>
+        <w:pStyle w:val="Heading2"/>
+        <w:rPr>
+          <w:color w:val="auto"/>
+        </w:rPr>
+      </w:pPr>
+      <w:r>
+        <w:rPr>
+          <w:rFonts w:ascii="Segoe UI Emoji" w:hAnsi="Segoe UI Emoji" w:cs="Segoe UI Emoji"/>
+          <w:color w:val="auto"/>
+        </w:rPr>
+        <w:t>🏁</w:t>
+      </w:r>
+      <w:r>
+        <w:rPr>
+          <w:color w:val="auto"/>
+        </w:rPr>
+        <w:t xml:space="preserve"> Final Takeaways</w:t>
+      </w:r>
+    </w:p>
+    <w:p>
+      <w:pPr>
+        <w:numPr>
+          <w:ilvl w:val="0"/>
+          <w:numId w:val="2"/>
+        </w:numPr>
+        <w:spacing w:line="240" w:lineRule="auto"/>
+      </w:pPr>
+      <w:r>
+        <w:t xml:space="preserve">The problem reduces to </w:t>
+      </w:r>
+      <w:r>
+        <w:rPr>
+          <w:b/>
+          <w:bCs/>
+        </w:rPr>
+        <w:t>parity + range checking</w:t>
+      </w:r>
+    </w:p>
+    <w:p>
+      <w:pPr>
+        <w:numPr>
+          <w:ilvl w:val="0"/>
+          <w:numId w:val="2"/>
+        </w:numPr>
+        <w:spacing w:line="240" w:lineRule="auto"/>
+      </w:pPr>
+      <w:r>
+        <w:lastRenderedPageBreak/>
+        <w:t>No simulation or DP needed</w:t>
+      </w:r>
+    </w:p>
+    <w:p>
+      <w:pPr>
+        <w:numPr>
+          <w:ilvl w:val="0"/>
+          <w:numId w:val="2"/>
+        </w:numPr>
+        <w:spacing w:line="240" w:lineRule="auto"/>
+      </w:pPr>
+      <w:r>
+        <w:t>A simple mathematical condition solves it efficiently</w:t>
+      </w:r>
+    </w:p>
+    <w:p/>
     <w:p/>
     <w:p/>
     <w:p/>
@@ -2410,6 +3263,95 @@
       <w:lvlJc w:val="left"/>
       <w:pPr>
         <w:ind w:left="6480" w:hanging="360"/>
+      </w:pPr>
+    </w:lvl>
+  </w:abstractNum>
+  <w:abstractNum w:abstractNumId="3" w15:restartNumberingAfterBreak="0">
+    <w:nsid w:val="72FB560A"/>
+    <w:multiLevelType w:val="hybridMultilevel"/>
+    <w:tmpl w:val="632275A8"/>
+    <w:lvl w:ilvl="0" w:tplc="FE12C606">
+      <w:start w:val="2"/>
+      <w:numFmt w:val="decimal"/>
+      <w:lvlText w:val="%1."/>
+      <w:lvlJc w:val="left"/>
+      <w:pPr>
+        <w:ind w:left="720" w:hanging="360"/>
+      </w:pPr>
+      <w:rPr>
+        <w:rFonts w:ascii="Consolas" w:hAnsi="Consolas" w:hint="default"/>
+      </w:rPr>
+    </w:lvl>
+    <w:lvl w:ilvl="1" w:tplc="04090019" w:tentative="1">
+      <w:start w:val="1"/>
+      <w:numFmt w:val="lowerLetter"/>
+      <w:lvlText w:val="%2."/>
+      <w:lvlJc w:val="left"/>
+      <w:pPr>
+        <w:ind w:left="1440" w:hanging="360"/>
+      </w:pPr>
+    </w:lvl>
+    <w:lvl w:ilvl="2" w:tplc="0409001B" w:tentative="1">
+      <w:start w:val="1"/>
+      <w:numFmt w:val="lowerRoman"/>
+      <w:lvlText w:val="%3."/>
+      <w:lvlJc w:val="right"/>
+      <w:pPr>
+        <w:ind w:left="2160" w:hanging="180"/>
+      </w:pPr>
+    </w:lvl>
+    <w:lvl w:ilvl="3" w:tplc="0409000F" w:tentative="1">
+      <w:start w:val="1"/>
+      <w:numFmt w:val="decimal"/>
+      <w:lvlText w:val="%4."/>
+      <w:lvlJc w:val="left"/>
+      <w:pPr>
+        <w:ind w:left="2880" w:hanging="360"/>
+      </w:pPr>
+    </w:lvl>
+    <w:lvl w:ilvl="4" w:tplc="04090019" w:tentative="1">
+      <w:start w:val="1"/>
+      <w:numFmt w:val="lowerLetter"/>
+      <w:lvlText w:val="%5."/>
+      <w:lvlJc w:val="left"/>
+      <w:pPr>
+        <w:ind w:left="3600" w:hanging="360"/>
+      </w:pPr>
+    </w:lvl>
+    <w:lvl w:ilvl="5" w:tplc="0409001B" w:tentative="1">
+      <w:start w:val="1"/>
+      <w:numFmt w:val="lowerRoman"/>
+      <w:lvlText w:val="%6."/>
+      <w:lvlJc w:val="right"/>
+      <w:pPr>
+        <w:ind w:left="4320" w:hanging="180"/>
+      </w:pPr>
+    </w:lvl>
+    <w:lvl w:ilvl="6" w:tplc="0409000F" w:tentative="1">
+      <w:start w:val="1"/>
+      <w:numFmt w:val="decimal"/>
+      <w:lvlText w:val="%7."/>
+      <w:lvlJc w:val="left"/>
+      <w:pPr>
+        <w:ind w:left="5040" w:hanging="360"/>
+      </w:pPr>
+    </w:lvl>
+    <w:lvl w:ilvl="7" w:tplc="04090019" w:tentative="1">
+      <w:start w:val="1"/>
+      <w:numFmt w:val="lowerLetter"/>
+      <w:lvlText w:val="%8."/>
+      <w:lvlJc w:val="left"/>
+      <w:pPr>
+        <w:ind w:left="5760" w:hanging="360"/>
+      </w:pPr>
+    </w:lvl>
+    <w:lvl w:ilvl="8" w:tplc="0409001B" w:tentative="1">
+      <w:start w:val="1"/>
+      <w:numFmt w:val="lowerRoman"/>
+      <w:lvlText w:val="%9."/>
+      <w:lvlJc w:val="right"/>
+      <w:pPr>
+        <w:ind w:left="6480" w:hanging="180"/>
       </w:pPr>
     </w:lvl>
   </w:abstractNum>
@@ -2538,6 +3480,9 @@
     <w:lvlOverride w:ilvl="8">
       <w:startOverride w:val="1"/>
     </w:lvlOverride>
+  </w:num>
+  <w:num w:numId="7" w16cid:durableId="2046977500">
+    <w:abstractNumId w:val="3"/>
   </w:num>
 </w:numbering>
 </file>

</xml_diff>

<commit_message>
Pizza Comparision - in the doc uploaded
</commit_message>
<xml_diff>
--- a/codechef contest C,D.docx
+++ b/codechef contest C,D.docx
@@ -6497,6 +6497,283 @@
     <w:p>
       <w:r>
         <w:lastRenderedPageBreak/>
+        <w:t>    return 0;</w:t>
+      </w:r>
+    </w:p>
+    <w:p>
+      <w:r>
+        <w:t>}</w:t>
+      </w:r>
+    </w:p>
+    <w:p/>
+    <w:p/>
+    <w:p/>
+    <w:p/>
+    <w:p/>
+    <w:p>
+      <w:pPr>
+        <w:rPr>
+          <w:b/>
+          <w:bCs/>
+        </w:rPr>
+      </w:pPr>
+      <w:r>
+        <w:rPr>
+          <w:b/>
+          <w:bCs/>
+          <w:sz w:val="26"/>
+          <w:szCs w:val="26"/>
+          <w:highlight w:val="green"/>
+        </w:rPr>
+        <w:t xml:space="preserve">Pizza </w:t>
+      </w:r>
+      <w:proofErr w:type="spellStart"/>
+      <w:r>
+        <w:rPr>
+          <w:b/>
+          <w:bCs/>
+          <w:sz w:val="26"/>
+          <w:szCs w:val="26"/>
+          <w:highlight w:val="green"/>
+        </w:rPr>
+        <w:t>Comparision</w:t>
+      </w:r>
+      <w:proofErr w:type="spellEnd"/>
+      <w:r>
+        <w:rPr>
+          <w:b/>
+          <w:bCs/>
+          <w:sz w:val="26"/>
+          <w:szCs w:val="26"/>
+          <w:highlight w:val="green"/>
+        </w:rPr>
+        <w:t xml:space="preserve"> - </w:t>
+      </w:r>
+      <w:hyperlink r:id="rId9" w:history="1">
+        <w:r>
+          <w:rPr>
+            <w:rStyle w:val="Hyperlink"/>
+            <w:b/>
+            <w:bCs/>
+            <w:sz w:val="26"/>
+            <w:szCs w:val="26"/>
+            <w:highlight w:val="green"/>
+          </w:rPr>
+          <w:t>https://www.codechef.com/problems/PIZZACOMP</w:t>
+        </w:r>
+      </w:hyperlink>
+    </w:p>
+    <w:p>
+      <w:proofErr w:type="gramStart"/>
+      <w:r>
+        <w:t>Code :</w:t>
+      </w:r>
+      <w:proofErr w:type="gramEnd"/>
+    </w:p>
+    <w:p>
+      <w:r>
+        <w:t>#include&lt;bits/stdc++.h&gt;</w:t>
+      </w:r>
+    </w:p>
+    <w:p>
+      <w:r>
+        <w:t>using namespace std;</w:t>
+      </w:r>
+    </w:p>
+    <w:p/>
+    <w:p>
+      <w:r>
+        <w:t xml:space="preserve">int </w:t>
+      </w:r>
+      <w:proofErr w:type="gramStart"/>
+      <w:r>
+        <w:t>main(</w:t>
+      </w:r>
+      <w:proofErr w:type="gramEnd"/>
+      <w:r>
+        <w:t>){</w:t>
+      </w:r>
+    </w:p>
+    <w:p>
+      <w:r>
+        <w:t xml:space="preserve">    int </w:t>
+      </w:r>
+      <w:proofErr w:type="spellStart"/>
+      <w:proofErr w:type="gramStart"/>
+      <w:r>
+        <w:t>t;cin</w:t>
+      </w:r>
+      <w:proofErr w:type="spellEnd"/>
+      <w:proofErr w:type="gramEnd"/>
+      <w:r>
+        <w:t>&gt;&gt;t;</w:t>
+      </w:r>
+    </w:p>
+    <w:p>
+      <w:r>
+        <w:t>    while(t</w:t>
+      </w:r>
+      <w:proofErr w:type="gramStart"/>
+      <w:r>
+        <w:t>--){</w:t>
+      </w:r>
+      <w:proofErr w:type="gramEnd"/>
+    </w:p>
+    <w:p/>
+    <w:p>
+      <w:r>
+        <w:t xml:space="preserve">        float a, </w:t>
+      </w:r>
+      <w:proofErr w:type="spellStart"/>
+      <w:proofErr w:type="gramStart"/>
+      <w:r>
+        <w:t>b;cin</w:t>
+      </w:r>
+      <w:proofErr w:type="spellEnd"/>
+      <w:proofErr w:type="gramEnd"/>
+      <w:r>
+        <w:t>&gt;&gt;a&gt;&gt;b;</w:t>
+      </w:r>
+    </w:p>
+    <w:p>
+      <w:r>
+        <w:t>        float area1 = 10*</w:t>
+      </w:r>
+      <w:proofErr w:type="gramStart"/>
+      <w:r>
+        <w:t>10;;</w:t>
+      </w:r>
+      <w:proofErr w:type="gramEnd"/>
+      <w:r>
+        <w:t xml:space="preserve">   </w:t>
+      </w:r>
+    </w:p>
+    <w:p>
+      <w:r>
+        <w:t xml:space="preserve">        float area2 = 15*15;   </w:t>
+      </w:r>
+    </w:p>
+    <w:p>
+      <w:r>
+        <w:t xml:space="preserve">        </w:t>
+      </w:r>
+    </w:p>
+    <w:p>
+      <w:r>
+        <w:t>        if((a/area1) &lt; (b/area2</w:t>
+      </w:r>
+      <w:proofErr w:type="gramStart"/>
+      <w:r>
+        <w:t>)){</w:t>
+      </w:r>
+      <w:proofErr w:type="gramEnd"/>
+    </w:p>
+    <w:p>
+      <w:r>
+        <w:t xml:space="preserve">            </w:t>
+      </w:r>
+      <w:proofErr w:type="spellStart"/>
+      <w:r>
+        <w:t>cout</w:t>
+      </w:r>
+      <w:proofErr w:type="spellEnd"/>
+      <w:r>
+        <w:t>&lt;&lt;"Small"&lt;&lt;</w:t>
+      </w:r>
+      <w:proofErr w:type="spellStart"/>
+      <w:r>
+        <w:t>endl</w:t>
+      </w:r>
+      <w:proofErr w:type="spellEnd"/>
+      <w:r>
+        <w:t>;</w:t>
+      </w:r>
+    </w:p>
+    <w:p>
+      <w:r>
+        <w:t>        }</w:t>
+      </w:r>
+    </w:p>
+    <w:p>
+      <w:r>
+        <w:t>        else if((a/area1) &gt; (b/area2</w:t>
+      </w:r>
+      <w:proofErr w:type="gramStart"/>
+      <w:r>
+        <w:t>)){</w:t>
+      </w:r>
+      <w:proofErr w:type="gramEnd"/>
+    </w:p>
+    <w:p>
+      <w:r>
+        <w:t xml:space="preserve">            </w:t>
+      </w:r>
+      <w:proofErr w:type="spellStart"/>
+      <w:r>
+        <w:t>cout</w:t>
+      </w:r>
+      <w:proofErr w:type="spellEnd"/>
+      <w:r>
+        <w:t>&lt;&lt;"Large"&lt;&lt;</w:t>
+      </w:r>
+      <w:proofErr w:type="spellStart"/>
+      <w:r>
+        <w:t>endl</w:t>
+      </w:r>
+      <w:proofErr w:type="spellEnd"/>
+      <w:r>
+        <w:t>;</w:t>
+      </w:r>
+    </w:p>
+    <w:p>
+      <w:r>
+        <w:lastRenderedPageBreak/>
+        <w:t>        }</w:t>
+      </w:r>
+    </w:p>
+    <w:p>
+      <w:r>
+        <w:t xml:space="preserve">        </w:t>
+      </w:r>
+      <w:proofErr w:type="gramStart"/>
+      <w:r>
+        <w:t>else{</w:t>
+      </w:r>
+      <w:proofErr w:type="gramEnd"/>
+    </w:p>
+    <w:p>
+      <w:r>
+        <w:t xml:space="preserve">            </w:t>
+      </w:r>
+      <w:proofErr w:type="spellStart"/>
+      <w:r>
+        <w:t>cout</w:t>
+      </w:r>
+      <w:proofErr w:type="spellEnd"/>
+      <w:r>
+        <w:t>&lt;&lt;"Equal"&lt;&lt;</w:t>
+      </w:r>
+      <w:proofErr w:type="spellStart"/>
+      <w:r>
+        <w:t>endl</w:t>
+      </w:r>
+      <w:proofErr w:type="spellEnd"/>
+      <w:r>
+        <w:t>;</w:t>
+      </w:r>
+    </w:p>
+    <w:p>
+      <w:r>
+        <w:t>        }</w:t>
+      </w:r>
+    </w:p>
+    <w:p>
+      <w:r>
+        <w:t>    }</w:t>
+      </w:r>
+    </w:p>
+    <w:p>
+      <w:r>
         <w:t>    return 0;</w:t>
       </w:r>
     </w:p>

</xml_diff>

<commit_message>
Ones and Zeroes I
</commit_message>
<xml_diff>
--- a/codechef contest C,D.docx
+++ b/codechef contest C,D.docx
@@ -6784,6 +6784,780 @@
     </w:p>
     <w:p/>
     <w:p/>
+    <w:p/>
+    <w:p/>
+    <w:p/>
+    <w:p>
+      <w:pPr>
+        <w:rPr>
+          <w:b/>
+          <w:bCs/>
+        </w:rPr>
+      </w:pPr>
+      <w:r>
+        <w:rPr>
+          <w:b/>
+          <w:bCs/>
+          <w:sz w:val="26"/>
+          <w:szCs w:val="26"/>
+          <w:highlight w:val="green"/>
+        </w:rPr>
+        <w:t>New Operation</w:t>
+      </w:r>
+      <w:r>
+        <w:rPr>
+          <w:b/>
+          <w:bCs/>
+          <w:sz w:val="26"/>
+          <w:szCs w:val="26"/>
+          <w:highlight w:val="green"/>
+        </w:rPr>
+        <w:t xml:space="preserve"> - </w:t>
+      </w:r>
+      <w:hyperlink r:id="rId10" w:history="1">
+        <w:r>
+          <w:rPr>
+            <w:rStyle w:val="Hyperlink"/>
+            <w:b/>
+            <w:bCs/>
+            <w:sz w:val="26"/>
+            <w:szCs w:val="26"/>
+            <w:highlight w:val="green"/>
+          </w:rPr>
+          <w:t>https://www.codechef.com/problems/NEWOP</w:t>
+        </w:r>
+      </w:hyperlink>
+    </w:p>
+    <w:p>
+      <w:pPr>
+        <w:rPr>
+          <w:b/>
+          <w:bCs/>
+        </w:rPr>
+      </w:pPr>
+      <w:r>
+        <w:rPr>
+          <w:b/>
+          <w:bCs/>
+        </w:rPr>
+        <w:t>Code:</w:t>
+      </w:r>
+    </w:p>
+    <w:p>
+      <w:r>
+        <w:t>#include &lt;bits/</w:t>
+      </w:r>
+      <w:proofErr w:type="spellStart"/>
+      <w:r>
+        <w:t>stdc</w:t>
+      </w:r>
+      <w:proofErr w:type="spellEnd"/>
+      <w:r>
+        <w:t>++.h&gt;</w:t>
+      </w:r>
+    </w:p>
+    <w:p>
+      <w:r>
+        <w:t>using namespace std;</w:t>
+      </w:r>
+    </w:p>
+    <w:p/>
+    <w:p>
+      <w:r>
+        <w:t xml:space="preserve">int </w:t>
+      </w:r>
+      <w:proofErr w:type="gramStart"/>
+      <w:r>
+        <w:t>main(</w:t>
+      </w:r>
+      <w:proofErr w:type="gramEnd"/>
+      <w:r>
+        <w:t>)</w:t>
+      </w:r>
+    </w:p>
+    <w:p>
+      <w:r>
+        <w:t>{</w:t>
+      </w:r>
+    </w:p>
+    <w:p>
+      <w:r>
+        <w:t>    int t;</w:t>
+      </w:r>
+    </w:p>
+    <w:p>
+      <w:r>
+        <w:t xml:space="preserve">    </w:t>
+      </w:r>
+      <w:proofErr w:type="spellStart"/>
+      <w:r>
+        <w:t>cin</w:t>
+      </w:r>
+      <w:proofErr w:type="spellEnd"/>
+      <w:r>
+        <w:t xml:space="preserve"> &gt;&gt; t;</w:t>
+      </w:r>
+    </w:p>
+    <w:p>
+      <w:r>
+        <w:t>    while (t--)</w:t>
+      </w:r>
+    </w:p>
+    <w:p>
+      <w:r>
+        <w:t>    {</w:t>
+      </w:r>
+    </w:p>
+    <w:p/>
+    <w:p>
+      <w:r>
+        <w:t>        int n;</w:t>
+      </w:r>
+    </w:p>
+    <w:p>
+      <w:r>
+        <w:lastRenderedPageBreak/>
+        <w:t xml:space="preserve">        </w:t>
+      </w:r>
+      <w:proofErr w:type="spellStart"/>
+      <w:r>
+        <w:t>cin</w:t>
+      </w:r>
+      <w:proofErr w:type="spellEnd"/>
+      <w:r>
+        <w:t xml:space="preserve"> &gt;&gt; n;</w:t>
+      </w:r>
+    </w:p>
+    <w:p>
+      <w:r>
+        <w:t xml:space="preserve">        int </w:t>
+      </w:r>
+      <w:proofErr w:type="spellStart"/>
+      <w:r>
+        <w:t>itr</w:t>
+      </w:r>
+      <w:proofErr w:type="spellEnd"/>
+      <w:r>
+        <w:t xml:space="preserve"> = n - 1;</w:t>
+      </w:r>
+    </w:p>
+    <w:p>
+      <w:r>
+        <w:t>        deque&lt;int&gt; a(n), a1(n), a2(n);</w:t>
+      </w:r>
+    </w:p>
+    <w:p>
+      <w:r>
+        <w:t xml:space="preserve">        for (int </w:t>
+      </w:r>
+      <w:proofErr w:type="spellStart"/>
+      <w:r>
+        <w:t>i</w:t>
+      </w:r>
+      <w:proofErr w:type="spellEnd"/>
+      <w:r>
+        <w:t xml:space="preserve"> = 0; </w:t>
+      </w:r>
+      <w:proofErr w:type="spellStart"/>
+      <w:r>
+        <w:t>i</w:t>
+      </w:r>
+      <w:proofErr w:type="spellEnd"/>
+      <w:r>
+        <w:t xml:space="preserve"> &lt; n; </w:t>
+      </w:r>
+      <w:proofErr w:type="spellStart"/>
+      <w:r>
+        <w:t>i</w:t>
+      </w:r>
+      <w:proofErr w:type="spellEnd"/>
+      <w:r>
+        <w:t>++)</w:t>
+      </w:r>
+    </w:p>
+    <w:p>
+      <w:r>
+        <w:t>        {</w:t>
+      </w:r>
+    </w:p>
+    <w:p>
+      <w:r>
+        <w:t xml:space="preserve">            </w:t>
+      </w:r>
+      <w:proofErr w:type="spellStart"/>
+      <w:r>
+        <w:t>cin</w:t>
+      </w:r>
+      <w:proofErr w:type="spellEnd"/>
+      <w:r>
+        <w:t xml:space="preserve"> &gt;&gt; a[</w:t>
+      </w:r>
+      <w:proofErr w:type="spellStart"/>
+      <w:r>
+        <w:t>i</w:t>
+      </w:r>
+      <w:proofErr w:type="spellEnd"/>
+      <w:r>
+        <w:t>];</w:t>
+      </w:r>
+    </w:p>
+    <w:p>
+      <w:r>
+        <w:t>        }</w:t>
+      </w:r>
+    </w:p>
+    <w:p>
+      <w:r>
+        <w:t xml:space="preserve">        int </w:t>
+      </w:r>
+      <w:proofErr w:type="spellStart"/>
+      <w:r>
+        <w:t>i</w:t>
+      </w:r>
+      <w:proofErr w:type="spellEnd"/>
+      <w:r>
+        <w:t xml:space="preserve"> = 0, min = 0, max = 0;</w:t>
+      </w:r>
+    </w:p>
+    <w:p>
+      <w:r>
+        <w:t>        a1 = a;</w:t>
+      </w:r>
+    </w:p>
+    <w:p>
+      <w:r>
+        <w:t>        a2 = a;</w:t>
+      </w:r>
+    </w:p>
+    <w:p/>
+    <w:p>
+      <w:r>
+        <w:t>        while (</w:t>
+      </w:r>
+      <w:proofErr w:type="spellStart"/>
+      <w:r>
+        <w:t>itr</w:t>
+      </w:r>
+      <w:proofErr w:type="spellEnd"/>
+      <w:r>
+        <w:t>--)</w:t>
+      </w:r>
+    </w:p>
+    <w:p>
+      <w:r>
+        <w:t>        {</w:t>
+      </w:r>
+    </w:p>
+    <w:p>
+      <w:r>
+        <w:t>            min = a1[</w:t>
+      </w:r>
+      <w:proofErr w:type="spellStart"/>
+      <w:r>
+        <w:t>i</w:t>
+      </w:r>
+      <w:proofErr w:type="spellEnd"/>
+      <w:r>
+        <w:t>] + a1[</w:t>
+      </w:r>
+      <w:proofErr w:type="spellStart"/>
+      <w:r>
+        <w:t>i</w:t>
+      </w:r>
+      <w:proofErr w:type="spellEnd"/>
+      <w:r>
+        <w:t xml:space="preserve"> + 1] * 2;</w:t>
+      </w:r>
+    </w:p>
+    <w:p/>
+    <w:p>
+      <w:r>
+        <w:t>            a1.pop_</w:t>
+      </w:r>
+      <w:proofErr w:type="gramStart"/>
+      <w:r>
+        <w:t>front(</w:t>
+      </w:r>
+      <w:proofErr w:type="gramEnd"/>
+      <w:r>
+        <w:t>);</w:t>
+      </w:r>
+    </w:p>
+    <w:p>
+      <w:r>
+        <w:t>            a1.pop_</w:t>
+      </w:r>
+      <w:proofErr w:type="gramStart"/>
+      <w:r>
+        <w:t>front(</w:t>
+      </w:r>
+      <w:proofErr w:type="gramEnd"/>
+      <w:r>
+        <w:t>);</w:t>
+      </w:r>
+    </w:p>
+    <w:p>
+      <w:r>
+        <w:t>            a</w:t>
+      </w:r>
+      <w:proofErr w:type="gramStart"/>
+      <w:r>
+        <w:t>1.push</w:t>
+      </w:r>
+      <w:proofErr w:type="gramEnd"/>
+      <w:r>
+        <w:t>_front(min);</w:t>
+      </w:r>
+    </w:p>
+    <w:p>
+      <w:r>
+        <w:t>        }</w:t>
+      </w:r>
+    </w:p>
+    <w:p/>
+    <w:p>
+      <w:r>
+        <w:t xml:space="preserve">        </w:t>
+      </w:r>
+      <w:proofErr w:type="spellStart"/>
+      <w:r>
+        <w:t>itr</w:t>
+      </w:r>
+      <w:proofErr w:type="spellEnd"/>
+      <w:r>
+        <w:t xml:space="preserve"> = n - 1;</w:t>
+      </w:r>
+    </w:p>
+    <w:p>
+      <w:r>
+        <w:t>        while (</w:t>
+      </w:r>
+      <w:proofErr w:type="spellStart"/>
+      <w:r>
+        <w:t>itr</w:t>
+      </w:r>
+      <w:proofErr w:type="spellEnd"/>
+      <w:r>
+        <w:t>--)</w:t>
+      </w:r>
+    </w:p>
+    <w:p>
+      <w:r>
+        <w:t>        {</w:t>
+      </w:r>
+    </w:p>
+    <w:p>
+      <w:r>
+        <w:t>            max = a2[n - 2] + a2[n - 1] * 2;</w:t>
+      </w:r>
+    </w:p>
+    <w:p/>
+    <w:p>
+      <w:r>
+        <w:lastRenderedPageBreak/>
+        <w:t>            a2.pop_</w:t>
+      </w:r>
+      <w:proofErr w:type="gramStart"/>
+      <w:r>
+        <w:t>back(</w:t>
+      </w:r>
+      <w:proofErr w:type="gramEnd"/>
+      <w:r>
+        <w:t>);</w:t>
+      </w:r>
+    </w:p>
+    <w:p>
+      <w:r>
+        <w:t>            a2.pop_</w:t>
+      </w:r>
+      <w:proofErr w:type="gramStart"/>
+      <w:r>
+        <w:t>back(</w:t>
+      </w:r>
+      <w:proofErr w:type="gramEnd"/>
+      <w:r>
+        <w:t>);</w:t>
+      </w:r>
+    </w:p>
+    <w:p>
+      <w:r>
+        <w:t>            a</w:t>
+      </w:r>
+      <w:proofErr w:type="gramStart"/>
+      <w:r>
+        <w:t>2.push</w:t>
+      </w:r>
+      <w:proofErr w:type="gramEnd"/>
+      <w:r>
+        <w:t>_back(max);</w:t>
+      </w:r>
+    </w:p>
+    <w:p/>
+    <w:p>
+      <w:r>
+        <w:t>            n--;</w:t>
+      </w:r>
+    </w:p>
+    <w:p>
+      <w:r>
+        <w:t>        }</w:t>
+      </w:r>
+    </w:p>
+    <w:p/>
+    <w:p>
+      <w:r>
+        <w:t xml:space="preserve">        </w:t>
+      </w:r>
+      <w:proofErr w:type="spellStart"/>
+      <w:r>
+        <w:t>cout</w:t>
+      </w:r>
+      <w:proofErr w:type="spellEnd"/>
+      <w:r>
+        <w:t xml:space="preserve"> &lt;&lt; min &lt;&lt; " " &lt;&lt; max &lt;&lt; </w:t>
+      </w:r>
+      <w:proofErr w:type="spellStart"/>
+      <w:r>
+        <w:t>endl</w:t>
+      </w:r>
+      <w:proofErr w:type="spellEnd"/>
+      <w:r>
+        <w:t>;</w:t>
+      </w:r>
+    </w:p>
+    <w:p>
+      <w:r>
+        <w:t>    }</w:t>
+      </w:r>
+    </w:p>
+    <w:p/>
+    <w:p>
+      <w:r>
+        <w:t>    return 0;</w:t>
+      </w:r>
+    </w:p>
+    <w:p>
+      <w:r>
+        <w:t>}</w:t>
+      </w:r>
+    </w:p>
+    <w:p/>
+    <w:p/>
+    <w:p/>
+    <w:p/>
+    <w:p/>
+    <w:p/>
+    <w:p>
+      <w:pPr>
+        <w:rPr>
+          <w:b/>
+          <w:bCs/>
+        </w:rPr>
+      </w:pPr>
+      <w:r>
+        <w:rPr>
+          <w:b/>
+          <w:bCs/>
+          <w:sz w:val="26"/>
+          <w:szCs w:val="26"/>
+          <w:highlight w:val="green"/>
+        </w:rPr>
+        <w:t>Ones and Zeroes I</w:t>
+      </w:r>
+      <w:r>
+        <w:rPr>
+          <w:b/>
+          <w:bCs/>
+          <w:sz w:val="26"/>
+          <w:szCs w:val="26"/>
+          <w:highlight w:val="green"/>
+        </w:rPr>
+        <w:t xml:space="preserve"> - </w:t>
+      </w:r>
+      <w:hyperlink r:id="rId11" w:history="1">
+        <w:r>
+          <w:rPr>
+            <w:rStyle w:val="Hyperlink"/>
+            <w:b/>
+            <w:bCs/>
+            <w:sz w:val="26"/>
+            <w:szCs w:val="26"/>
+            <w:highlight w:val="green"/>
+          </w:rPr>
+          <w:t>https://www.codechef.com/problems/OZ1</w:t>
+        </w:r>
+      </w:hyperlink>
+    </w:p>
+    <w:p>
+      <w:proofErr w:type="gramStart"/>
+      <w:r>
+        <w:t>Code :</w:t>
+      </w:r>
+      <w:proofErr w:type="gramEnd"/>
+    </w:p>
+    <w:p>
+      <w:r>
+        <w:t>#include &lt;bits/</w:t>
+      </w:r>
+      <w:proofErr w:type="spellStart"/>
+      <w:r>
+        <w:t>stdc</w:t>
+      </w:r>
+      <w:proofErr w:type="spellEnd"/>
+      <w:r>
+        <w:t>++.h&gt;</w:t>
+      </w:r>
+    </w:p>
+    <w:p>
+      <w:r>
+        <w:t>using namespace std;</w:t>
+      </w:r>
+    </w:p>
+    <w:p/>
+    <w:p>
+      <w:r>
+        <w:t xml:space="preserve">int </w:t>
+      </w:r>
+      <w:proofErr w:type="gramStart"/>
+      <w:r>
+        <w:t>main(</w:t>
+      </w:r>
+      <w:proofErr w:type="gramEnd"/>
+      <w:r>
+        <w:t>)</w:t>
+      </w:r>
+    </w:p>
+    <w:p>
+      <w:r>
+        <w:t>{</w:t>
+      </w:r>
+    </w:p>
+    <w:p>
+      <w:r>
+        <w:lastRenderedPageBreak/>
+        <w:t>    int t;</w:t>
+      </w:r>
+    </w:p>
+    <w:p>
+      <w:r>
+        <w:t xml:space="preserve">    </w:t>
+      </w:r>
+      <w:proofErr w:type="spellStart"/>
+      <w:r>
+        <w:t>cin</w:t>
+      </w:r>
+      <w:proofErr w:type="spellEnd"/>
+      <w:r>
+        <w:t xml:space="preserve"> &gt;&gt; t;</w:t>
+      </w:r>
+    </w:p>
+    <w:p>
+      <w:r>
+        <w:t>    while (t--)</w:t>
+      </w:r>
+    </w:p>
+    <w:p>
+      <w:r>
+        <w:t>    {</w:t>
+      </w:r>
+    </w:p>
+    <w:p/>
+    <w:p>
+      <w:r>
+        <w:t>        int n;</w:t>
+      </w:r>
+    </w:p>
+    <w:p>
+      <w:r>
+        <w:t xml:space="preserve">        </w:t>
+      </w:r>
+      <w:proofErr w:type="spellStart"/>
+      <w:r>
+        <w:t>cin</w:t>
+      </w:r>
+      <w:proofErr w:type="spellEnd"/>
+      <w:r>
+        <w:t xml:space="preserve"> &gt;&gt; n;</w:t>
+      </w:r>
+    </w:p>
+    <w:p>
+      <w:r>
+        <w:t>        string s;</w:t>
+      </w:r>
+    </w:p>
+    <w:p>
+      <w:r>
+        <w:t xml:space="preserve">        </w:t>
+      </w:r>
+      <w:proofErr w:type="spellStart"/>
+      <w:r>
+        <w:t>cin</w:t>
+      </w:r>
+      <w:proofErr w:type="spellEnd"/>
+      <w:r>
+        <w:t xml:space="preserve"> &gt;&gt; s;</w:t>
+      </w:r>
+    </w:p>
+    <w:p>
+      <w:r>
+        <w:t>        int cnt1 = 0, cnt0 = 0, good = 0;</w:t>
+      </w:r>
+    </w:p>
+    <w:p>
+      <w:r>
+        <w:t xml:space="preserve">        for (int </w:t>
+      </w:r>
+      <w:proofErr w:type="spellStart"/>
+      <w:r>
+        <w:t>i</w:t>
+      </w:r>
+      <w:proofErr w:type="spellEnd"/>
+      <w:r>
+        <w:t xml:space="preserve"> = 0; </w:t>
+      </w:r>
+      <w:proofErr w:type="spellStart"/>
+      <w:r>
+        <w:t>i</w:t>
+      </w:r>
+      <w:proofErr w:type="spellEnd"/>
+      <w:r>
+        <w:t xml:space="preserve"> &lt; n; </w:t>
+      </w:r>
+      <w:proofErr w:type="spellStart"/>
+      <w:r>
+        <w:t>i</w:t>
+      </w:r>
+      <w:proofErr w:type="spellEnd"/>
+      <w:r>
+        <w:t>++)</w:t>
+      </w:r>
+    </w:p>
+    <w:p>
+      <w:r>
+        <w:t>        {</w:t>
+      </w:r>
+    </w:p>
+    <w:p>
+      <w:r>
+        <w:t>            if (s[</w:t>
+      </w:r>
+      <w:proofErr w:type="spellStart"/>
+      <w:r>
+        <w:t>i</w:t>
+      </w:r>
+      <w:proofErr w:type="spellEnd"/>
+      <w:r>
+        <w:t>] == '0')</w:t>
+      </w:r>
+    </w:p>
+    <w:p>
+      <w:r>
+        <w:t>            {</w:t>
+      </w:r>
+    </w:p>
+    <w:p>
+      <w:r>
+        <w:t>                cnt0++;</w:t>
+      </w:r>
+    </w:p>
+    <w:p>
+      <w:r>
+        <w:t>            }</w:t>
+      </w:r>
+    </w:p>
+    <w:p>
+      <w:r>
+        <w:t>            else</w:t>
+      </w:r>
+    </w:p>
+    <w:p>
+      <w:r>
+        <w:t>            {</w:t>
+      </w:r>
+    </w:p>
+    <w:p>
+      <w:r>
+        <w:t>                cnt1++;</w:t>
+      </w:r>
+    </w:p>
+    <w:p>
+      <w:r>
+        <w:t>            }</w:t>
+      </w:r>
+    </w:p>
+    <w:p>
+      <w:r>
+        <w:t>            if (cnt1 &gt;= cnt0)</w:t>
+      </w:r>
+    </w:p>
+    <w:p>
+      <w:r>
+        <w:t>            {</w:t>
+      </w:r>
+    </w:p>
+    <w:p>
+      <w:r>
+        <w:t>                good++;</w:t>
+      </w:r>
+    </w:p>
+    <w:p>
+      <w:r>
+        <w:t>                // cnt0=0;</w:t>
+      </w:r>
+    </w:p>
+    <w:p>
+      <w:r>
+        <w:t>                // cnt1=0;</w:t>
+      </w:r>
+    </w:p>
+    <w:p>
+      <w:r>
+        <w:lastRenderedPageBreak/>
+        <w:t>            }</w:t>
+      </w:r>
+    </w:p>
+    <w:p>
+      <w:r>
+        <w:t>        }</w:t>
+      </w:r>
+    </w:p>
+    <w:p>
+      <w:r>
+        <w:t xml:space="preserve">        </w:t>
+      </w:r>
+      <w:proofErr w:type="spellStart"/>
+      <w:r>
+        <w:t>cout</w:t>
+      </w:r>
+      <w:proofErr w:type="spellEnd"/>
+      <w:r>
+        <w:t xml:space="preserve"> &lt;&lt; good &lt;&lt; </w:t>
+      </w:r>
+      <w:proofErr w:type="spellStart"/>
+      <w:r>
+        <w:t>endl</w:t>
+      </w:r>
+      <w:proofErr w:type="spellEnd"/>
+      <w:r>
+        <w:t>;</w:t>
+      </w:r>
+    </w:p>
+    <w:p>
+      <w:r>
+        <w:t>    }</w:t>
+      </w:r>
+    </w:p>
+    <w:p/>
+    <w:p>
+      <w:r>
+        <w:t>    return 0;</w:t>
+      </w:r>
+    </w:p>
+    <w:p>
+      <w:r>
+        <w:t>}</w:t>
+      </w:r>
+    </w:p>
     <w:p/>
     <w:p/>
     <w:p/>

</xml_diff>